<commit_message>
Update Laporan Zaiyadi 3.21
</commit_message>
<xml_diff>
--- a/Laporan Progress Report (1).docx
+++ b/Laporan Progress Report (1).docx
@@ -1,6 +1,6 @@
 
 <file path=word/document.xml><?xml version="1.0" encoding="utf-8"?>
-<w:document xmlns:ve="http://schemas.openxmlformats.org/markup-compatibility/2006" xmlns:o="urn:schemas-microsoft-com:office:office" xmlns:r="http://schemas.openxmlformats.org/officeDocument/2006/relationships" xmlns:m="http://schemas.openxmlformats.org/officeDocument/2006/math" xmlns:v="urn:schemas-microsoft-com:vml" xmlns:wp="http://schemas.openxmlformats.org/drawingml/2006/wordprocessingDrawing" xmlns:w10="urn:schemas-microsoft-com:office:word" xmlns:w="http://schemas.openxmlformats.org/wordprocessingml/2006/main" xmlns:wne="http://schemas.microsoft.com/office/word/2006/wordml">
+<w:document xmlns:wpc="http://schemas.microsoft.com/office/word/2010/wordprocessingCanvas" xmlns:mc="http://schemas.openxmlformats.org/markup-compatibility/2006" xmlns:o="urn:schemas-microsoft-com:office:office" xmlns:r="http://schemas.openxmlformats.org/officeDocument/2006/relationships" xmlns:m="http://schemas.openxmlformats.org/officeDocument/2006/math" xmlns:v="urn:schemas-microsoft-com:vml" xmlns:wp14="http://schemas.microsoft.com/office/word/2010/wordprocessingDrawing" xmlns:wp="http://schemas.openxmlformats.org/drawingml/2006/wordprocessingDrawing" xmlns:w10="urn:schemas-microsoft-com:office:word" xmlns:w="http://schemas.openxmlformats.org/wordprocessingml/2006/main" xmlns:w14="http://schemas.microsoft.com/office/word/2010/wordml" xmlns:w15="http://schemas.microsoft.com/office/word/2012/wordml" xmlns:wpg="http://schemas.microsoft.com/office/word/2010/wordprocessingGroup" xmlns:wpi="http://schemas.microsoft.com/office/word/2010/wordprocessingInk" xmlns:wne="http://schemas.microsoft.com/office/word/2006/wordml" xmlns:wps="http://schemas.microsoft.com/office/word/2010/wordprocessingShape" mc:Ignorable="w14 w15 wp14">
   <w:body>
     <w:p>
       <w:pPr>
@@ -142,7 +142,6 @@
           <w:noProof/>
           <w:sz w:val="32"/>
           <w:szCs w:val="32"/>
-          <w:lang w:val="en-US" w:eastAsia="en-US"/>
         </w:rPr>
         <w:drawing>
           <wp:inline distT="0" distB="0" distL="0" distR="0">
@@ -275,7 +274,7 @@
       <w:tblPr>
         <w:tblpPr w:leftFromText="180" w:rightFromText="180" w:vertAnchor="text" w:horzAnchor="page" w:tblpX="3583" w:tblpY="140"/>
         <w:tblW w:w="5642" w:type="dxa"/>
-        <w:tblLook w:val="04A0"/>
+        <w:tblLook w:val="04A0" w:firstRow="1" w:lastRow="0" w:firstColumn="1" w:lastColumn="0" w:noHBand="0" w:noVBand="1"/>
       </w:tblPr>
       <w:tblGrid>
         <w:gridCol w:w="3600"/>
@@ -1751,33 +1750,56 @@
       <w:r>
         <w:rPr>
           <w:rStyle w:val="hps"/>
+          <w:b/>
+          <w:bCs/>
         </w:rPr>
         <w:t>Keywords</w:t>
       </w:r>
       <w:r>
-        <w:t xml:space="preserve">: </w:t>
+        <w:rPr>
+          <w:b/>
+          <w:bCs/>
+        </w:rPr>
+        <w:t>:</w:t>
+      </w:r>
+      <w:r>
+        <w:t xml:space="preserve"> </w:t>
       </w:r>
       <w:r>
         <w:rPr>
           <w:rStyle w:val="hps"/>
+          <w:i/>
+          <w:iCs/>
         </w:rPr>
         <w:t>Total</w:t>
       </w:r>
       <w:r>
+        <w:rPr>
+          <w:i/>
+          <w:iCs/>
+        </w:rPr>
         <w:t xml:space="preserve"> </w:t>
       </w:r>
       <w:r>
         <w:rPr>
           <w:rStyle w:val="hps"/>
+          <w:i/>
+          <w:iCs/>
         </w:rPr>
         <w:t>goods</w:t>
       </w:r>
       <w:r>
+        <w:rPr>
+          <w:i/>
+          <w:iCs/>
+        </w:rPr>
         <w:t xml:space="preserve">, </w:t>
       </w:r>
       <w:r>
         <w:rPr>
           <w:rStyle w:val="hps"/>
+          <w:i/>
+          <w:iCs/>
         </w:rPr>
         <w:t>detailed</w:t>
       </w:r>
@@ -1787,18 +1809,28 @@
       <w:r>
         <w:rPr>
           <w:rStyle w:val="hps"/>
+          <w:i/>
+          <w:iCs/>
         </w:rPr>
         <w:t>updates</w:t>
       </w:r>
-      <w:r>
+      <w:bookmarkStart w:id="49" w:name="_GoBack"/>
+      <w:r>
+        <w:rPr>
+          <w:i/>
+          <w:iCs/>
+        </w:rPr>
         <w:t xml:space="preserve">, </w:t>
       </w:r>
       <w:r>
         <w:rPr>
           <w:rStyle w:val="hps"/>
+          <w:i/>
+          <w:iCs/>
         </w:rPr>
         <w:t>customer</w:t>
       </w:r>
+      <w:bookmarkEnd w:id="49"/>
     </w:p>
     <w:p>
       <w:pPr>
@@ -2033,7 +2065,7 @@
           <w:lang w:val="en-US"/>
         </w:rPr>
       </w:pPr>
-      <w:bookmarkStart w:id="49" w:name="_Toc406402689"/>
+      <w:bookmarkStart w:id="50" w:name="_Toc406402689"/>
       <w:r>
         <w:rPr>
           <w:lang w:val="en-US"/>
@@ -2041,7 +2073,7 @@
         <w:lastRenderedPageBreak/>
         <w:t>DAFTAR ISI</w:t>
       </w:r>
-      <w:bookmarkEnd w:id="49"/>
+      <w:bookmarkEnd w:id="50"/>
     </w:p>
     <w:p>
       <w:pPr>
@@ -4237,8 +4269,8 @@
         </w:rPr>
         <w:br w:type="page"/>
       </w:r>
-      <w:bookmarkStart w:id="50" w:name="_Toc146514799"/>
-      <w:bookmarkStart w:id="51" w:name="_Toc406402690"/>
+      <w:bookmarkStart w:id="51" w:name="_Toc146514799"/>
+      <w:bookmarkStart w:id="52" w:name="_Toc406402690"/>
       <w:r>
         <w:rPr>
           <w:bCs/>
@@ -4247,8 +4279,8 @@
         <w:lastRenderedPageBreak/>
         <w:t>Daftar Gambar</w:t>
       </w:r>
-      <w:bookmarkEnd w:id="50"/>
       <w:bookmarkEnd w:id="51"/>
+      <w:bookmarkEnd w:id="52"/>
     </w:p>
     <w:p>
       <w:pPr>
@@ -4918,8 +4950,8 @@
       <w:r>
         <w:br w:type="page"/>
       </w:r>
-      <w:bookmarkStart w:id="52" w:name="_Toc146514800"/>
-      <w:bookmarkStart w:id="53" w:name="_Toc406402691"/>
+      <w:bookmarkStart w:id="53" w:name="_Toc146514800"/>
+      <w:bookmarkStart w:id="54" w:name="_Toc406402691"/>
       <w:r>
         <w:rPr>
           <w:bCs/>
@@ -4928,8 +4960,8 @@
         <w:lastRenderedPageBreak/>
         <w:t>Daftar Tabel</w:t>
       </w:r>
-      <w:bookmarkEnd w:id="52"/>
       <w:bookmarkEnd w:id="53"/>
+      <w:bookmarkEnd w:id="54"/>
     </w:p>
     <w:p>
       <w:pPr>
@@ -4982,7 +5014,7 @@
     <w:tbl>
       <w:tblPr>
         <w:tblW w:w="0" w:type="auto"/>
-        <w:tblLook w:val="01E0"/>
+        <w:tblLook w:val="01E0" w:firstRow="1" w:lastRow="1" w:firstColumn="1" w:lastColumn="1" w:noHBand="0" w:noVBand="0"/>
       </w:tblPr>
       <w:tblGrid>
         <w:gridCol w:w="2473"/>
@@ -5095,8 +5127,8 @@
           <w:lang w:val="sv-SE"/>
         </w:rPr>
       </w:pPr>
-      <w:bookmarkStart w:id="54" w:name="_Toc146514802"/>
-      <w:bookmarkStart w:id="55" w:name="_Toc406402692"/>
+      <w:bookmarkStart w:id="55" w:name="_Toc146514802"/>
+      <w:bookmarkStart w:id="56" w:name="_Toc406402692"/>
       <w:r>
         <w:rPr>
           <w:lang w:val="sv-SE"/>
@@ -5133,8 +5165,8 @@
       <w:bookmarkEnd w:id="20"/>
       <w:bookmarkEnd w:id="21"/>
       <w:bookmarkEnd w:id="22"/>
-      <w:bookmarkEnd w:id="54"/>
       <w:bookmarkEnd w:id="55"/>
+      <w:bookmarkEnd w:id="56"/>
     </w:p>
     <w:p>
       <w:pPr>
@@ -5159,17 +5191,17 @@
           <w:numId w:val="1"/>
         </w:numPr>
       </w:pPr>
-      <w:bookmarkStart w:id="56" w:name="_Toc132611769"/>
-      <w:bookmarkStart w:id="57" w:name="_Toc143342170"/>
-      <w:bookmarkStart w:id="58" w:name="_Toc146514803"/>
-      <w:bookmarkStart w:id="59" w:name="_Toc406402693"/>
+      <w:bookmarkStart w:id="57" w:name="_Toc132611769"/>
+      <w:bookmarkStart w:id="58" w:name="_Toc143342170"/>
+      <w:bookmarkStart w:id="59" w:name="_Toc146514803"/>
+      <w:bookmarkStart w:id="60" w:name="_Toc406402693"/>
       <w:r>
         <w:t>Latar belakang</w:t>
       </w:r>
-      <w:bookmarkEnd w:id="56"/>
       <w:bookmarkEnd w:id="57"/>
       <w:bookmarkEnd w:id="58"/>
       <w:bookmarkEnd w:id="59"/>
+      <w:bookmarkEnd w:id="60"/>
     </w:p>
     <w:p>
       <w:pPr>
@@ -5355,16 +5387,16 @@
           <w:lang w:val="sv-SE"/>
         </w:rPr>
       </w:pPr>
-      <w:bookmarkStart w:id="60" w:name="_Toc146514804"/>
-      <w:bookmarkStart w:id="61" w:name="_Toc406402694"/>
+      <w:bookmarkStart w:id="61" w:name="_Toc146514804"/>
+      <w:bookmarkStart w:id="62" w:name="_Toc406402694"/>
       <w:r>
         <w:rPr>
           <w:lang w:val="sv-SE"/>
         </w:rPr>
         <w:t>Perumusan masalah</w:t>
       </w:r>
-      <w:bookmarkEnd w:id="60"/>
       <w:bookmarkEnd w:id="61"/>
+      <w:bookmarkEnd w:id="62"/>
     </w:p>
     <w:p>
       <w:pPr>
@@ -5508,14 +5540,14 @@
         </w:numPr>
         <w:jc w:val="both"/>
       </w:pPr>
-      <w:bookmarkStart w:id="62" w:name="_Toc406402695"/>
-      <w:bookmarkStart w:id="63" w:name="_Toc132611771"/>
-      <w:bookmarkStart w:id="64" w:name="_Toc143342172"/>
-      <w:bookmarkStart w:id="65" w:name="_Toc146514805"/>
+      <w:bookmarkStart w:id="63" w:name="_Toc406402695"/>
+      <w:bookmarkStart w:id="64" w:name="_Toc132611771"/>
+      <w:bookmarkStart w:id="65" w:name="_Toc143342172"/>
+      <w:bookmarkStart w:id="66" w:name="_Toc146514805"/>
       <w:r>
         <w:t>Batasan Masalah</w:t>
       </w:r>
-      <w:bookmarkEnd w:id="62"/>
+      <w:bookmarkEnd w:id="63"/>
     </w:p>
     <w:p>
       <w:pPr>
@@ -5637,14 +5669,14 @@
           <w:numId w:val="1"/>
         </w:numPr>
       </w:pPr>
-      <w:bookmarkStart w:id="66" w:name="_Toc406402696"/>
+      <w:bookmarkStart w:id="67" w:name="_Toc406402696"/>
       <w:r>
         <w:t>Tujuan</w:t>
       </w:r>
-      <w:bookmarkEnd w:id="63"/>
       <w:bookmarkEnd w:id="64"/>
       <w:bookmarkEnd w:id="65"/>
       <w:bookmarkEnd w:id="66"/>
+      <w:bookmarkEnd w:id="67"/>
     </w:p>
     <w:p>
       <w:pPr>
@@ -5759,16 +5791,16 @@
           <w:lang w:val="sv-SE"/>
         </w:rPr>
       </w:pPr>
-      <w:bookmarkStart w:id="67" w:name="_Toc146514807"/>
-      <w:bookmarkStart w:id="68" w:name="_Toc406402697"/>
+      <w:bookmarkStart w:id="68" w:name="_Toc146514807"/>
+      <w:bookmarkStart w:id="69" w:name="_Toc406402697"/>
       <w:r>
         <w:rPr>
           <w:lang w:val="sv-SE"/>
         </w:rPr>
         <w:t>Metodologi penyelesaian masalah</w:t>
       </w:r>
-      <w:bookmarkEnd w:id="67"/>
       <w:bookmarkEnd w:id="68"/>
+      <w:bookmarkEnd w:id="69"/>
     </w:p>
     <w:p>
       <w:pPr>
@@ -6135,7 +6167,7 @@
           <w:lang w:val="sv-SE"/>
         </w:rPr>
       </w:pPr>
-      <w:bookmarkStart w:id="69" w:name="_Toc406402698"/>
+      <w:bookmarkStart w:id="70" w:name="_Toc406402698"/>
       <w:r>
         <w:rPr>
           <w:b/>
@@ -6146,7 +6178,7 @@
         <w:lastRenderedPageBreak/>
         <w:t>BAB 2 Landasan Teori</w:t>
       </w:r>
-      <w:bookmarkEnd w:id="69"/>
+      <w:bookmarkEnd w:id="70"/>
     </w:p>
     <w:p>
       <w:pPr>
@@ -6172,7 +6204,7 @@
           <w:lang w:val="en-US"/>
         </w:rPr>
       </w:pPr>
-      <w:bookmarkStart w:id="70" w:name="_Toc406402699"/>
+      <w:bookmarkStart w:id="71" w:name="_Toc406402699"/>
       <w:r>
         <w:rPr>
           <w:b/>
@@ -6183,7 +6215,7 @@
         </w:rPr>
         <w:t>2.1 Perencanaa dan Pengendalian Produksi</w:t>
       </w:r>
-      <w:bookmarkEnd w:id="70"/>
+      <w:bookmarkEnd w:id="71"/>
     </w:p>
     <w:p>
       <w:pPr>
@@ -6253,7 +6285,7 @@
           <w:lang w:val="en-US"/>
         </w:rPr>
       </w:pPr>
-      <w:bookmarkStart w:id="71" w:name="_Toc406402700"/>
+      <w:bookmarkStart w:id="72" w:name="_Toc406402700"/>
       <w:r>
         <w:rPr>
           <w:b/>
@@ -6295,7 +6327,7 @@
         </w:rPr>
         <w:t>(Material Requirement Planning)</w:t>
       </w:r>
-      <w:bookmarkEnd w:id="71"/>
+      <w:bookmarkEnd w:id="72"/>
     </w:p>
     <w:p>
       <w:pPr>
@@ -6351,7 +6383,7 @@
           <w:lang w:val="en-US"/>
         </w:rPr>
       </w:pPr>
-      <w:bookmarkStart w:id="72" w:name="_Toc406402701"/>
+      <w:bookmarkStart w:id="73" w:name="_Toc406402701"/>
       <w:r>
         <w:rPr>
           <w:b/>
@@ -6360,7 +6392,7 @@
         </w:rPr>
         <w:t>2.2.1 Karakteristik MRP</w:t>
       </w:r>
-      <w:bookmarkEnd w:id="72"/>
+      <w:bookmarkEnd w:id="73"/>
     </w:p>
     <w:p>
       <w:pPr>
@@ -6486,7 +6518,7 @@
           <w:lang w:val="en-US"/>
         </w:rPr>
       </w:pPr>
-      <w:bookmarkStart w:id="73" w:name="_Toc406402702"/>
+      <w:bookmarkStart w:id="74" w:name="_Toc406402702"/>
       <w:r>
         <w:rPr>
           <w:b/>
@@ -6495,7 +6527,7 @@
         </w:rPr>
         <w:t>2.2.2 Fungsi dan Tujuan MRP</w:t>
       </w:r>
-      <w:bookmarkEnd w:id="73"/>
+      <w:bookmarkEnd w:id="74"/>
     </w:p>
     <w:p>
       <w:pPr>
@@ -6626,7 +6658,7 @@
           <w:lang w:val="en-US"/>
         </w:rPr>
       </w:pPr>
-      <w:bookmarkStart w:id="74" w:name="_Toc406402703"/>
+      <w:bookmarkStart w:id="75" w:name="_Toc406402703"/>
       <w:r>
         <w:rPr>
           <w:b/>
@@ -6635,7 +6667,7 @@
         </w:rPr>
         <w:t>2.2.3 Input MRP</w:t>
       </w:r>
-      <w:bookmarkEnd w:id="74"/>
+      <w:bookmarkEnd w:id="75"/>
     </w:p>
     <w:p>
       <w:pPr>
@@ -6833,7 +6865,7 @@
           <w:lang w:val="en-US"/>
         </w:rPr>
       </w:pPr>
-      <w:bookmarkStart w:id="75" w:name="_Toc406402704"/>
+      <w:bookmarkStart w:id="76" w:name="_Toc406402704"/>
       <w:r>
         <w:rPr>
           <w:b/>
@@ -6843,7 +6875,7 @@
         <w:lastRenderedPageBreak/>
         <w:t>2.2.4 Proses MRP</w:t>
       </w:r>
-      <w:bookmarkEnd w:id="75"/>
+      <w:bookmarkEnd w:id="76"/>
     </w:p>
     <w:p>
       <w:pPr>
@@ -6986,7 +7018,7 @@
           <w:lang w:val="en-US"/>
         </w:rPr>
       </w:pPr>
-      <w:bookmarkStart w:id="76" w:name="_Toc406402705"/>
+      <w:bookmarkStart w:id="77" w:name="_Toc406402705"/>
       <w:r>
         <w:rPr>
           <w:b/>
@@ -6995,7 +7027,7 @@
         </w:rPr>
         <w:t>2.2.5 Output MRP</w:t>
       </w:r>
-      <w:bookmarkEnd w:id="76"/>
+      <w:bookmarkEnd w:id="77"/>
     </w:p>
     <w:p>
       <w:pPr>
@@ -7229,7 +7261,7 @@
           <w:lang w:val="en-US"/>
         </w:rPr>
       </w:pPr>
-      <w:bookmarkStart w:id="77" w:name="_Toc406402706"/>
+      <w:bookmarkStart w:id="78" w:name="_Toc406402706"/>
       <w:r>
         <w:rPr>
           <w:b/>
@@ -7238,7 +7270,7 @@
         </w:rPr>
         <w:t>2.2.6 Manfaat MRP</w:t>
       </w:r>
-      <w:bookmarkEnd w:id="77"/>
+      <w:bookmarkEnd w:id="78"/>
     </w:p>
     <w:p>
       <w:pPr>
@@ -7422,7 +7454,7 @@
           <w:lang w:val="en-US"/>
         </w:rPr>
       </w:pPr>
-      <w:bookmarkStart w:id="78" w:name="_Toc406402707"/>
+      <w:bookmarkStart w:id="79" w:name="_Toc406402707"/>
       <w:r>
         <w:rPr>
           <w:b/>
@@ -7433,7 +7465,7 @@
         </w:rPr>
         <w:t>2.3 MRP II</w:t>
       </w:r>
-      <w:bookmarkEnd w:id="78"/>
+      <w:bookmarkEnd w:id="79"/>
     </w:p>
     <w:p>
       <w:pPr>
@@ -7452,7 +7484,6 @@
         <w:pStyle w:val="BodyText"/>
         <w:rPr>
           <w:iCs/>
-          <w:lang w:val="en-US"/>
         </w:rPr>
       </w:pPr>
       <w:r>
@@ -7490,7 +7521,6 @@
       <w:r>
         <w:rPr>
           <w:iCs/>
-          <w:lang w:val="en-US"/>
         </w:rPr>
         <w:t>Dalam MRP II kapasitas manufaktur dipertimbangkan dalam perencanaan produksi oleh karena berbagai akses yang berkaitan dengan masalah penyediaan produk yang terjadi di bawah MRP dengan suatu rencana yang besar dapat dihindari</w:t>
       </w:r>
@@ -7500,7 +7530,6 @@
         <w:pStyle w:val="BodyText"/>
         <w:rPr>
           <w:iCs/>
-          <w:lang w:val="en-US"/>
         </w:rPr>
       </w:pPr>
     </w:p>
@@ -7514,7 +7543,7 @@
           <w:lang w:val="en-US"/>
         </w:rPr>
       </w:pPr>
-      <w:bookmarkStart w:id="79" w:name="_Toc406402708"/>
+      <w:bookmarkStart w:id="80" w:name="_Toc406402708"/>
       <w:r>
         <w:rPr>
           <w:b/>
@@ -7523,7 +7552,7 @@
         </w:rPr>
         <w:t>2.3.1 Tujuan MRP II</w:t>
       </w:r>
-      <w:bookmarkEnd w:id="79"/>
+      <w:bookmarkEnd w:id="80"/>
     </w:p>
     <w:p>
       <w:pPr>
@@ -7640,7 +7669,7 @@
           <w:lang w:val="en-US"/>
         </w:rPr>
       </w:pPr>
-      <w:bookmarkStart w:id="80" w:name="_Toc406402709"/>
+      <w:bookmarkStart w:id="81" w:name="_Toc406402709"/>
       <w:r>
         <w:rPr>
           <w:b/>
@@ -7652,7 +7681,7 @@
         <w:lastRenderedPageBreak/>
         <w:t>Bab 3 Pembahasan</w:t>
       </w:r>
-      <w:bookmarkEnd w:id="80"/>
+      <w:bookmarkEnd w:id="81"/>
     </w:p>
     <w:p>
       <w:pPr>
@@ -7679,7 +7708,7 @@
           <w:lang w:val="en-US"/>
         </w:rPr>
       </w:pPr>
-      <w:bookmarkStart w:id="81" w:name="_Toc406402710"/>
+      <w:bookmarkStart w:id="82" w:name="_Toc406402710"/>
       <w:r>
         <w:rPr>
           <w:b/>
@@ -7690,7 +7719,7 @@
         </w:rPr>
         <w:t>3.1 Analisi Sistem</w:t>
       </w:r>
-      <w:bookmarkEnd w:id="81"/>
+      <w:bookmarkEnd w:id="82"/>
     </w:p>
     <w:p>
       <w:pPr>
@@ -7715,7 +7744,6 @@
         <w:rPr>
           <w:iCs/>
           <w:noProof/>
-          <w:lang w:val="en-US" w:eastAsia="en-US"/>
         </w:rPr>
         <w:drawing>
           <wp:anchor distT="0" distB="0" distL="114300" distR="114300" simplePos="0" relativeHeight="251661312" behindDoc="0" locked="0" layoutInCell="1" allowOverlap="1">
@@ -7854,7 +7882,7 @@
           <w:lang w:val="en-US"/>
         </w:rPr>
       </w:pPr>
-      <w:bookmarkStart w:id="82" w:name="_Toc406399898"/>
+      <w:bookmarkStart w:id="83" w:name="_Toc406399898"/>
       <w:r>
         <w:rPr>
           <w:sz w:val="22"/>
@@ -7891,7 +7919,7 @@
         </w:rPr>
         <w:t>1</w:t>
       </w:r>
-      <w:bookmarkEnd w:id="82"/>
+      <w:bookmarkEnd w:id="83"/>
       <w:r>
         <w:rPr>
           <w:sz w:val="22"/>
@@ -7944,7 +7972,6 @@
       <w:r>
         <w:rPr>
           <w:noProof/>
-          <w:lang w:val="en-US" w:eastAsia="en-US"/>
         </w:rPr>
         <w:drawing>
           <wp:anchor distT="0" distB="0" distL="114300" distR="114300" simplePos="0" relativeHeight="251662336" behindDoc="0" locked="0" layoutInCell="1" allowOverlap="1">
@@ -8136,7 +8163,7 @@
           <w:lang w:val="en-US"/>
         </w:rPr>
       </w:pPr>
-      <w:bookmarkStart w:id="83" w:name="_Toc406399899"/>
+      <w:bookmarkStart w:id="84" w:name="_Toc406399899"/>
       <w:r>
         <w:t xml:space="preserve">Gambar </w:t>
       </w:r>
@@ -8155,7 +8182,7 @@
         </w:rPr>
         <w:t>2</w:t>
       </w:r>
-      <w:bookmarkEnd w:id="83"/>
+      <w:bookmarkEnd w:id="84"/>
       <w:r>
         <w:rPr>
           <w:noProof/>
@@ -8235,7 +8262,6 @@
       <w:r>
         <w:rPr>
           <w:noProof/>
-          <w:lang w:val="en-US" w:eastAsia="en-US"/>
         </w:rPr>
         <w:lastRenderedPageBreak/>
         <w:drawing>
@@ -8295,7 +8321,6 @@
       <w:r>
         <w:rPr>
           <w:noProof/>
-          <w:lang w:val="en-US" w:eastAsia="en-US"/>
         </w:rPr>
         <w:drawing>
           <wp:anchor distT="0" distB="0" distL="114300" distR="114300" simplePos="0" relativeHeight="251663360" behindDoc="0" locked="0" layoutInCell="1" allowOverlap="1">
@@ -8434,18 +8459,18 @@
           <w:lang w:val="en-US"/>
         </w:rPr>
       </w:pPr>
-      <w:bookmarkStart w:id="84" w:name="_Toc406392482"/>
-      <w:bookmarkStart w:id="85" w:name="_Toc406399921"/>
-      <w:bookmarkStart w:id="86" w:name="_Toc406402711"/>
+      <w:bookmarkStart w:id="85" w:name="_Toc406392482"/>
+      <w:bookmarkStart w:id="86" w:name="_Toc406399921"/>
+      <w:bookmarkStart w:id="87" w:name="_Toc406402711"/>
       <w:r>
         <w:rPr>
           <w:lang w:val="en-US"/>
         </w:rPr>
         <w:t>Pengujian Program</w:t>
       </w:r>
-      <w:bookmarkEnd w:id="84"/>
       <w:bookmarkEnd w:id="85"/>
       <w:bookmarkEnd w:id="86"/>
+      <w:bookmarkEnd w:id="87"/>
     </w:p>
     <w:p>
       <w:pPr>
@@ -8476,7 +8501,7 @@
           <w:lang w:val="sv-SE"/>
         </w:rPr>
       </w:pPr>
-      <w:bookmarkStart w:id="87" w:name="_Toc406399900"/>
+      <w:bookmarkStart w:id="88" w:name="_Toc406399900"/>
       <w:r>
         <w:t xml:space="preserve">Gambar </w:t>
       </w:r>
@@ -8495,7 +8520,7 @@
         </w:rPr>
         <w:t>3</w:t>
       </w:r>
-      <w:bookmarkEnd w:id="87"/>
+      <w:bookmarkEnd w:id="88"/>
       <w:r>
         <w:rPr>
           <w:noProof/>
@@ -8643,7 +8668,7 @@
           <w:lang w:val="sv-SE"/>
         </w:rPr>
       </w:pPr>
-      <w:bookmarkStart w:id="88" w:name="_Toc406402712"/>
+      <w:bookmarkStart w:id="89" w:name="_Toc406402712"/>
       <w:r>
         <w:rPr>
           <w:iCs/>
@@ -8661,7 +8686,7 @@
         </w:rPr>
         <w:t>Pengujian Program</w:t>
       </w:r>
-      <w:bookmarkEnd w:id="88"/>
+      <w:bookmarkEnd w:id="89"/>
     </w:p>
     <w:p>
       <w:pPr>
@@ -8700,7 +8725,6 @@
       <w:r>
         <w:rPr>
           <w:noProof/>
-          <w:lang w:val="en-US" w:eastAsia="en-US"/>
         </w:rPr>
         <w:drawing>
           <wp:inline distT="0" distB="0" distL="0" distR="0">
@@ -8735,7 +8759,7 @@
                     </a:ln>
                     <a:extLst>
                       <a:ext uri="{53640926-AAD7-44D8-BBD7-CCE9431645EC}">
-                        <a14:shadowObscured xmlns:a14="http://schemas.microsoft.com/office/drawing/2010/main" xmlns:wps="http://schemas.microsoft.com/office/word/2010/wordprocessingShape" xmlns:wpi="http://schemas.microsoft.com/office/word/2010/wordprocessingInk" xmlns:wpg="http://schemas.microsoft.com/office/word/2010/wordprocessingGroup" xmlns:w15="http://schemas.microsoft.com/office/word/2012/wordml" xmlns:w14="http://schemas.microsoft.com/office/word/2010/wordml" xmlns:w="http://schemas.openxmlformats.org/wordprocessingml/2006/main" xmlns:w10="urn:schemas-microsoft-com:office:word" xmlns:wp14="http://schemas.microsoft.com/office/word/2010/wordprocessingDrawing" xmlns:v="urn:schemas-microsoft-com:vml" xmlns:o="urn:schemas-microsoft-com:office:office" xmlns:mc="http://schemas.openxmlformats.org/markup-compatibility/2006" xmlns:wpc="http://schemas.microsoft.com/office/word/2010/wordprocessingCanvas" xmlns=""/>
+                        <a14:shadowObscured xmlns:a14="http://schemas.microsoft.com/office/drawing/2010/main"/>
                       </a:ext>
                     </a:extLst>
                   </pic:spPr>
@@ -8756,7 +8780,7 @@
           <w:lang w:val="en-US"/>
         </w:rPr>
       </w:pPr>
-      <w:bookmarkStart w:id="89" w:name="_Toc406399901"/>
+      <w:bookmarkStart w:id="90" w:name="_Toc406399901"/>
       <w:r>
         <w:rPr>
           <w:sz w:val="22"/>
@@ -8808,7 +8832,7 @@
         </w:rPr>
         <w:t xml:space="preserve"> Pengujian Program</w:t>
       </w:r>
-      <w:bookmarkEnd w:id="89"/>
+      <w:bookmarkEnd w:id="90"/>
     </w:p>
     <w:p>
       <w:pPr>
@@ -8844,7 +8868,6 @@
       <w:r>
         <w:rPr>
           <w:noProof/>
-          <w:lang w:val="en-US" w:eastAsia="en-US"/>
         </w:rPr>
         <w:drawing>
           <wp:inline distT="0" distB="0" distL="0" distR="0">
@@ -8895,7 +8918,7 @@
           <w:lang w:val="en-US"/>
         </w:rPr>
       </w:pPr>
-      <w:bookmarkStart w:id="90" w:name="_Toc406399902"/>
+      <w:bookmarkStart w:id="91" w:name="_Toc406399902"/>
       <w:r>
         <w:rPr>
           <w:sz w:val="22"/>
@@ -8947,7 +8970,7 @@
         </w:rPr>
         <w:t xml:space="preserve"> Pengujian Program</w:t>
       </w:r>
-      <w:bookmarkEnd w:id="90"/>
+      <w:bookmarkEnd w:id="91"/>
     </w:p>
     <w:p>
       <w:pPr>
@@ -8983,7 +9006,6 @@
       <w:r>
         <w:rPr>
           <w:noProof/>
-          <w:lang w:val="en-US" w:eastAsia="en-US"/>
         </w:rPr>
         <w:drawing>
           <wp:inline distT="0" distB="0" distL="0" distR="0">
@@ -9032,7 +9054,7 @@
           <w:lang w:val="en-US"/>
         </w:rPr>
       </w:pPr>
-      <w:bookmarkStart w:id="91" w:name="_Toc406399903"/>
+      <w:bookmarkStart w:id="92" w:name="_Toc406399903"/>
       <w:r>
         <w:rPr>
           <w:sz w:val="22"/>
@@ -9084,7 +9106,7 @@
         </w:rPr>
         <w:t xml:space="preserve"> Pengujian Program</w:t>
       </w:r>
-      <w:bookmarkEnd w:id="91"/>
+      <w:bookmarkEnd w:id="92"/>
     </w:p>
     <w:p>
       <w:pPr>
@@ -9127,7 +9149,6 @@
       <w:r>
         <w:rPr>
           <w:noProof/>
-          <w:lang w:val="en-US" w:eastAsia="en-US"/>
         </w:rPr>
         <w:drawing>
           <wp:inline distT="0" distB="0" distL="0" distR="0">
@@ -9183,7 +9204,7 @@
           <w:lang w:val="en-US"/>
         </w:rPr>
       </w:pPr>
-      <w:bookmarkStart w:id="92" w:name="_Toc406399904"/>
+      <w:bookmarkStart w:id="93" w:name="_Toc406399904"/>
       <w:r>
         <w:rPr>
           <w:sz w:val="22"/>
@@ -9235,7 +9256,7 @@
         </w:rPr>
         <w:t xml:space="preserve"> Pengujian Program</w:t>
       </w:r>
-      <w:bookmarkEnd w:id="92"/>
+      <w:bookmarkEnd w:id="93"/>
     </w:p>
     <w:p>
       <w:pPr>
@@ -9292,7 +9313,6 @@
       <w:r>
         <w:rPr>
           <w:noProof/>
-          <w:lang w:val="en-US" w:eastAsia="en-US"/>
         </w:rPr>
         <w:drawing>
           <wp:anchor distT="0" distB="0" distL="114300" distR="114300" simplePos="0" relativeHeight="251665408" behindDoc="0" locked="0" layoutInCell="1" allowOverlap="1">
@@ -9521,7 +9541,7 @@
           <w:lang w:val="en-US"/>
         </w:rPr>
       </w:pPr>
-      <w:bookmarkStart w:id="93" w:name="_Toc406399905"/>
+      <w:bookmarkStart w:id="94" w:name="_Toc406399905"/>
       <w:r>
         <w:rPr>
           <w:sz w:val="22"/>
@@ -9573,7 +9593,7 @@
         </w:rPr>
         <w:t xml:space="preserve"> Pengujian Program</w:t>
       </w:r>
-      <w:bookmarkEnd w:id="93"/>
+      <w:bookmarkEnd w:id="94"/>
     </w:p>
     <w:p>
       <w:pPr>
@@ -9710,11 +9730,11 @@
           <w:lang w:val="en-US"/>
         </w:rPr>
       </w:pPr>
-      <w:bookmarkStart w:id="94" w:name="_Toc132448949"/>
-      <w:bookmarkStart w:id="95" w:name="_Toc132611801"/>
-      <w:bookmarkStart w:id="96" w:name="_Toc143342290"/>
-      <w:bookmarkStart w:id="97" w:name="_Toc146514814"/>
-      <w:bookmarkStart w:id="98" w:name="_Toc406402713"/>
+      <w:bookmarkStart w:id="95" w:name="_Toc132448949"/>
+      <w:bookmarkStart w:id="96" w:name="_Toc132611801"/>
+      <w:bookmarkStart w:id="97" w:name="_Toc143342290"/>
+      <w:bookmarkStart w:id="98" w:name="_Toc146514814"/>
+      <w:bookmarkStart w:id="99" w:name="_Toc406402713"/>
       <w:bookmarkEnd w:id="23"/>
       <w:bookmarkEnd w:id="24"/>
       <w:bookmarkEnd w:id="25"/>
@@ -9741,11 +9761,11 @@
       <w:r>
         <w:t>Daftar Pustaka</w:t>
       </w:r>
-      <w:bookmarkEnd w:id="94"/>
       <w:bookmarkEnd w:id="95"/>
       <w:bookmarkEnd w:id="96"/>
       <w:bookmarkEnd w:id="97"/>
       <w:bookmarkEnd w:id="98"/>
+      <w:bookmarkEnd w:id="99"/>
     </w:p>
     <w:p>
       <w:pPr>
@@ -9770,7 +9790,7 @@
         <w:tblpPr w:leftFromText="180" w:rightFromText="180" w:vertAnchor="text" w:tblpY="1"/>
         <w:tblOverlap w:val="never"/>
         <w:tblW w:w="8028" w:type="dxa"/>
-        <w:tblLook w:val="01E0"/>
+        <w:tblLook w:val="01E0" w:firstRow="1" w:lastRow="1" w:firstColumn="1" w:lastColumn="1" w:noHBand="0" w:noVBand="0"/>
       </w:tblPr>
       <w:tblGrid>
         <w:gridCol w:w="792"/>
@@ -9858,17 +9878,6 @@
               </w:rPr>
               <w:t xml:space="preserve"> (diakses pada 10 Desember 2014)</w:t>
             </w:r>
-          </w:p>
-          <w:p>
-            <w:pPr>
-              <w:pStyle w:val="BodyText2"/>
-              <w:spacing w:line="240" w:lineRule="auto"/>
-              <w:rPr>
-                <w:rFonts w:ascii="Times New Roman" w:hAnsi="Times New Roman"/>
-                <w:bCs/>
-                <w:lang w:val="en-US"/>
-              </w:rPr>
-            </w:pPr>
           </w:p>
         </w:tc>
       </w:tr>
@@ -10522,7 +10531,7 @@
         </w:rPr>
         <w:br w:type="page"/>
       </w:r>
-      <w:bookmarkStart w:id="99" w:name="_Toc406402714"/>
+      <w:bookmarkStart w:id="100" w:name="_Toc406402714"/>
       <w:r>
         <w:rPr>
           <w:bCs/>
@@ -10531,7 +10540,7 @@
         <w:lastRenderedPageBreak/>
         <w:t>Lampiran</w:t>
       </w:r>
-      <w:bookmarkEnd w:id="99"/>
+      <w:bookmarkEnd w:id="100"/>
       <w:r>
         <w:rPr>
           <w:bCs/>
@@ -10565,7 +10574,7 @@
 </file>
 
 <file path=word/endnotes.xml><?xml version="1.0" encoding="utf-8"?>
-<w:endnotes xmlns:ve="http://schemas.openxmlformats.org/markup-compatibility/2006" xmlns:o="urn:schemas-microsoft-com:office:office" xmlns:r="http://schemas.openxmlformats.org/officeDocument/2006/relationships" xmlns:m="http://schemas.openxmlformats.org/officeDocument/2006/math" xmlns:v="urn:schemas-microsoft-com:vml" xmlns:wp="http://schemas.openxmlformats.org/drawingml/2006/wordprocessingDrawing" xmlns:w10="urn:schemas-microsoft-com:office:word" xmlns:w="http://schemas.openxmlformats.org/wordprocessingml/2006/main" xmlns:wne="http://schemas.microsoft.com/office/word/2006/wordml">
+<w:endnotes xmlns:wpc="http://schemas.microsoft.com/office/word/2010/wordprocessingCanvas" xmlns:mc="http://schemas.openxmlformats.org/markup-compatibility/2006" xmlns:o="urn:schemas-microsoft-com:office:office" xmlns:r="http://schemas.openxmlformats.org/officeDocument/2006/relationships" xmlns:m="http://schemas.openxmlformats.org/officeDocument/2006/math" xmlns:v="urn:schemas-microsoft-com:vml" xmlns:wp14="http://schemas.microsoft.com/office/word/2010/wordprocessingDrawing" xmlns:wp="http://schemas.openxmlformats.org/drawingml/2006/wordprocessingDrawing" xmlns:w10="urn:schemas-microsoft-com:office:word" xmlns:w="http://schemas.openxmlformats.org/wordprocessingml/2006/main" xmlns:w14="http://schemas.microsoft.com/office/word/2010/wordml" xmlns:w15="http://schemas.microsoft.com/office/word/2012/wordml" xmlns:wpg="http://schemas.microsoft.com/office/word/2010/wordprocessingGroup" xmlns:wpi="http://schemas.microsoft.com/office/word/2010/wordprocessingInk" xmlns:wne="http://schemas.microsoft.com/office/word/2006/wordml" xmlns:wps="http://schemas.microsoft.com/office/word/2010/wordprocessingShape" mc:Ignorable="w14 w15 wp14">
   <w:endnote w:type="separator" w:id="-1">
     <w:p>
       <w:r>
@@ -10584,7 +10593,7 @@
 </file>
 
 <file path=word/footer1.xml><?xml version="1.0" encoding="utf-8"?>
-<w:ftr xmlns:ve="http://schemas.openxmlformats.org/markup-compatibility/2006" xmlns:o="urn:schemas-microsoft-com:office:office" xmlns:r="http://schemas.openxmlformats.org/officeDocument/2006/relationships" xmlns:m="http://schemas.openxmlformats.org/officeDocument/2006/math" xmlns:v="urn:schemas-microsoft-com:vml" xmlns:wp="http://schemas.openxmlformats.org/drawingml/2006/wordprocessingDrawing" xmlns:w10="urn:schemas-microsoft-com:office:word" xmlns:w="http://schemas.openxmlformats.org/wordprocessingml/2006/main" xmlns:wne="http://schemas.microsoft.com/office/word/2006/wordml">
+<w:ftr xmlns:wpc="http://schemas.microsoft.com/office/word/2010/wordprocessingCanvas" xmlns:mc="http://schemas.openxmlformats.org/markup-compatibility/2006" xmlns:o="urn:schemas-microsoft-com:office:office" xmlns:r="http://schemas.openxmlformats.org/officeDocument/2006/relationships" xmlns:m="http://schemas.openxmlformats.org/officeDocument/2006/math" xmlns:v="urn:schemas-microsoft-com:vml" xmlns:wp14="http://schemas.microsoft.com/office/word/2010/wordprocessingDrawing" xmlns:wp="http://schemas.openxmlformats.org/drawingml/2006/wordprocessingDrawing" xmlns:w10="urn:schemas-microsoft-com:office:word" xmlns:w="http://schemas.openxmlformats.org/wordprocessingml/2006/main" xmlns:w14="http://schemas.microsoft.com/office/word/2010/wordml" xmlns:w15="http://schemas.microsoft.com/office/word/2012/wordml" xmlns:wpg="http://schemas.microsoft.com/office/word/2010/wordprocessingGroup" xmlns:wpi="http://schemas.microsoft.com/office/word/2010/wordprocessingInk" xmlns:wne="http://schemas.microsoft.com/office/word/2006/wordml" xmlns:wps="http://schemas.microsoft.com/office/word/2010/wordprocessingShape" mc:Ignorable="w14 w15 wp14">
   <w:p>
     <w:pPr>
       <w:pStyle w:val="Footer"/>
@@ -10622,7 +10631,7 @@
 </file>
 
 <file path=word/footer2.xml><?xml version="1.0" encoding="utf-8"?>
-<w:ftr xmlns:ve="http://schemas.openxmlformats.org/markup-compatibility/2006" xmlns:o="urn:schemas-microsoft-com:office:office" xmlns:r="http://schemas.openxmlformats.org/officeDocument/2006/relationships" xmlns:m="http://schemas.openxmlformats.org/officeDocument/2006/math" xmlns:v="urn:schemas-microsoft-com:vml" xmlns:wp="http://schemas.openxmlformats.org/drawingml/2006/wordprocessingDrawing" xmlns:w10="urn:schemas-microsoft-com:office:word" xmlns:w="http://schemas.openxmlformats.org/wordprocessingml/2006/main" xmlns:wne="http://schemas.microsoft.com/office/word/2006/wordml">
+<w:ftr xmlns:wpc="http://schemas.microsoft.com/office/word/2010/wordprocessingCanvas" xmlns:mc="http://schemas.openxmlformats.org/markup-compatibility/2006" xmlns:o="urn:schemas-microsoft-com:office:office" xmlns:r="http://schemas.openxmlformats.org/officeDocument/2006/relationships" xmlns:m="http://schemas.openxmlformats.org/officeDocument/2006/math" xmlns:v="urn:schemas-microsoft-com:vml" xmlns:wp14="http://schemas.microsoft.com/office/word/2010/wordprocessingDrawing" xmlns:wp="http://schemas.openxmlformats.org/drawingml/2006/wordprocessingDrawing" xmlns:w10="urn:schemas-microsoft-com:office:word" xmlns:w="http://schemas.openxmlformats.org/wordprocessingml/2006/main" xmlns:w14="http://schemas.microsoft.com/office/word/2010/wordml" xmlns:w15="http://schemas.microsoft.com/office/word/2012/wordml" xmlns:wpg="http://schemas.microsoft.com/office/word/2010/wordprocessingGroup" xmlns:wpi="http://schemas.microsoft.com/office/word/2010/wordprocessingInk" xmlns:wne="http://schemas.microsoft.com/office/word/2006/wordml" xmlns:wps="http://schemas.microsoft.com/office/word/2010/wordprocessingShape" mc:Ignorable="w14 w15 wp14">
   <w:p>
     <w:pPr>
       <w:pStyle w:val="Footer"/>
@@ -10651,7 +10660,7 @@
         <w:rStyle w:val="PageNumber"/>
         <w:noProof/>
       </w:rPr>
-      <w:t>1</w:t>
+      <w:t>2</w:t>
     </w:r>
     <w:r>
       <w:rPr>
@@ -10664,7 +10673,7 @@
 </file>
 
 <file path=word/footnotes.xml><?xml version="1.0" encoding="utf-8"?>
-<w:footnotes xmlns:ve="http://schemas.openxmlformats.org/markup-compatibility/2006" xmlns:o="urn:schemas-microsoft-com:office:office" xmlns:r="http://schemas.openxmlformats.org/officeDocument/2006/relationships" xmlns:m="http://schemas.openxmlformats.org/officeDocument/2006/math" xmlns:v="urn:schemas-microsoft-com:vml" xmlns:wp="http://schemas.openxmlformats.org/drawingml/2006/wordprocessingDrawing" xmlns:w10="urn:schemas-microsoft-com:office:word" xmlns:w="http://schemas.openxmlformats.org/wordprocessingml/2006/main" xmlns:wne="http://schemas.microsoft.com/office/word/2006/wordml">
+<w:footnotes xmlns:wpc="http://schemas.microsoft.com/office/word/2010/wordprocessingCanvas" xmlns:mc="http://schemas.openxmlformats.org/markup-compatibility/2006" xmlns:o="urn:schemas-microsoft-com:office:office" xmlns:r="http://schemas.openxmlformats.org/officeDocument/2006/relationships" xmlns:m="http://schemas.openxmlformats.org/officeDocument/2006/math" xmlns:v="urn:schemas-microsoft-com:vml" xmlns:wp14="http://schemas.microsoft.com/office/word/2010/wordprocessingDrawing" xmlns:wp="http://schemas.openxmlformats.org/drawingml/2006/wordprocessingDrawing" xmlns:w10="urn:schemas-microsoft-com:office:word" xmlns:w="http://schemas.openxmlformats.org/wordprocessingml/2006/main" xmlns:w14="http://schemas.microsoft.com/office/word/2010/wordml" xmlns:w15="http://schemas.microsoft.com/office/word/2012/wordml" xmlns:wpg="http://schemas.microsoft.com/office/word/2010/wordprocessingGroup" xmlns:wpi="http://schemas.microsoft.com/office/word/2010/wordprocessingInk" xmlns:wne="http://schemas.microsoft.com/office/word/2006/wordml" xmlns:wps="http://schemas.microsoft.com/office/word/2010/wordprocessingShape" mc:Ignorable="w14 w15 wp14">
   <w:footnote w:type="separator" w:id="-1">
     <w:p>
       <w:r>
@@ -10683,7 +10692,7 @@
 </file>
 
 <file path=word/header1.xml><?xml version="1.0" encoding="utf-8"?>
-<w:hdr xmlns:ve="http://schemas.openxmlformats.org/markup-compatibility/2006" xmlns:o="urn:schemas-microsoft-com:office:office" xmlns:r="http://schemas.openxmlformats.org/officeDocument/2006/relationships" xmlns:m="http://schemas.openxmlformats.org/officeDocument/2006/math" xmlns:v="urn:schemas-microsoft-com:vml" xmlns:wp="http://schemas.openxmlformats.org/drawingml/2006/wordprocessingDrawing" xmlns:w10="urn:schemas-microsoft-com:office:word" xmlns:w="http://schemas.openxmlformats.org/wordprocessingml/2006/main" xmlns:wne="http://schemas.microsoft.com/office/word/2006/wordml">
+<w:hdr xmlns:wpc="http://schemas.microsoft.com/office/word/2010/wordprocessingCanvas" xmlns:mc="http://schemas.openxmlformats.org/markup-compatibility/2006" xmlns:o="urn:schemas-microsoft-com:office:office" xmlns:r="http://schemas.openxmlformats.org/officeDocument/2006/relationships" xmlns:m="http://schemas.openxmlformats.org/officeDocument/2006/math" xmlns:v="urn:schemas-microsoft-com:vml" xmlns:wp14="http://schemas.microsoft.com/office/word/2010/wordprocessingDrawing" xmlns:wp="http://schemas.openxmlformats.org/drawingml/2006/wordprocessingDrawing" xmlns:w10="urn:schemas-microsoft-com:office:word" xmlns:w="http://schemas.openxmlformats.org/wordprocessingml/2006/main" xmlns:w14="http://schemas.microsoft.com/office/word/2010/wordml" xmlns:w15="http://schemas.microsoft.com/office/word/2012/wordml" xmlns:wpg="http://schemas.microsoft.com/office/word/2010/wordprocessingGroup" xmlns:wpi="http://schemas.microsoft.com/office/word/2010/wordprocessingInk" xmlns:wne="http://schemas.microsoft.com/office/word/2006/wordml" xmlns:wps="http://schemas.microsoft.com/office/word/2010/wordprocessingShape" mc:Ignorable="w14 w15 wp14">
   <w:p>
     <w:pPr>
       <w:pStyle w:val="Header"/>
@@ -10734,7 +10743,7 @@
 </file>
 
 <file path=word/header2.xml><?xml version="1.0" encoding="utf-8"?>
-<w:hdr xmlns:ve="http://schemas.openxmlformats.org/markup-compatibility/2006" xmlns:o="urn:schemas-microsoft-com:office:office" xmlns:r="http://schemas.openxmlformats.org/officeDocument/2006/relationships" xmlns:m="http://schemas.openxmlformats.org/officeDocument/2006/math" xmlns:v="urn:schemas-microsoft-com:vml" xmlns:wp="http://schemas.openxmlformats.org/drawingml/2006/wordprocessingDrawing" xmlns:w10="urn:schemas-microsoft-com:office:word" xmlns:w="http://schemas.openxmlformats.org/wordprocessingml/2006/main" xmlns:wne="http://schemas.microsoft.com/office/word/2006/wordml">
+<w:hdr xmlns:wpc="http://schemas.microsoft.com/office/word/2010/wordprocessingCanvas" xmlns:mc="http://schemas.openxmlformats.org/markup-compatibility/2006" xmlns:o="urn:schemas-microsoft-com:office:office" xmlns:r="http://schemas.openxmlformats.org/officeDocument/2006/relationships" xmlns:m="http://schemas.openxmlformats.org/officeDocument/2006/math" xmlns:v="urn:schemas-microsoft-com:vml" xmlns:wp14="http://schemas.microsoft.com/office/word/2010/wordprocessingDrawing" xmlns:wp="http://schemas.openxmlformats.org/drawingml/2006/wordprocessingDrawing" xmlns:w10="urn:schemas-microsoft-com:office:word" xmlns:w="http://schemas.openxmlformats.org/wordprocessingml/2006/main" xmlns:w14="http://schemas.microsoft.com/office/word/2010/wordml" xmlns:w15="http://schemas.microsoft.com/office/word/2012/wordml" xmlns:wpg="http://schemas.microsoft.com/office/word/2010/wordprocessingGroup" xmlns:wpi="http://schemas.microsoft.com/office/word/2010/wordprocessingInk" xmlns:wne="http://schemas.microsoft.com/office/word/2006/wordml" xmlns:wps="http://schemas.microsoft.com/office/word/2010/wordprocessingShape" mc:Ignorable="w14 w15 wp14">
   <w:p>
     <w:pPr>
       <w:pStyle w:val="Header"/>
@@ -10746,7 +10755,7 @@
 </file>
 
 <file path=word/numbering.xml><?xml version="1.0" encoding="utf-8"?>
-<w:numbering xmlns:ve="http://schemas.openxmlformats.org/markup-compatibility/2006" xmlns:o="urn:schemas-microsoft-com:office:office" xmlns:r="http://schemas.openxmlformats.org/officeDocument/2006/relationships" xmlns:m="http://schemas.openxmlformats.org/officeDocument/2006/math" xmlns:v="urn:schemas-microsoft-com:vml" xmlns:wp="http://schemas.openxmlformats.org/drawingml/2006/wordprocessingDrawing" xmlns:w10="urn:schemas-microsoft-com:office:word" xmlns:w="http://schemas.openxmlformats.org/wordprocessingml/2006/main" xmlns:wne="http://schemas.microsoft.com/office/word/2006/wordml">
+<w:numbering xmlns:wpc="http://schemas.microsoft.com/office/word/2010/wordprocessingCanvas" xmlns:mc="http://schemas.openxmlformats.org/markup-compatibility/2006" xmlns:o="urn:schemas-microsoft-com:office:office" xmlns:r="http://schemas.openxmlformats.org/officeDocument/2006/relationships" xmlns:m="http://schemas.openxmlformats.org/officeDocument/2006/math" xmlns:v="urn:schemas-microsoft-com:vml" xmlns:wp14="http://schemas.microsoft.com/office/word/2010/wordprocessingDrawing" xmlns:wp="http://schemas.openxmlformats.org/drawingml/2006/wordprocessingDrawing" xmlns:w10="urn:schemas-microsoft-com:office:word" xmlns:w="http://schemas.openxmlformats.org/wordprocessingml/2006/main" xmlns:w14="http://schemas.microsoft.com/office/word/2010/wordml" xmlns:w15="http://schemas.microsoft.com/office/word/2012/wordml" xmlns:wpg="http://schemas.microsoft.com/office/word/2010/wordprocessingGroup" xmlns:wpi="http://schemas.microsoft.com/office/word/2010/wordprocessingInk" xmlns:wne="http://schemas.microsoft.com/office/word/2006/wordml" xmlns:wps="http://schemas.microsoft.com/office/word/2010/wordprocessingShape" mc:Ignorable="w14 w15 wp14">
   <w:abstractNum w:abstractNumId="0">
     <w:nsid w:val="12836F5A"/>
     <w:multiLevelType w:val="hybridMultilevel"/>
@@ -12856,7 +12865,7 @@
 </file>
 
 <file path=word/styles.xml><?xml version="1.0" encoding="utf-8"?>
-<w:styles xmlns:r="http://schemas.openxmlformats.org/officeDocument/2006/relationships" xmlns:w="http://schemas.openxmlformats.org/wordprocessingml/2006/main">
+<w:styles xmlns:mc="http://schemas.openxmlformats.org/markup-compatibility/2006" xmlns:r="http://schemas.openxmlformats.org/officeDocument/2006/relationships" xmlns:w="http://schemas.openxmlformats.org/wordprocessingml/2006/main" xmlns:w14="http://schemas.microsoft.com/office/word/2010/wordml" xmlns:w15="http://schemas.microsoft.com/office/word/2012/wordml" mc:Ignorable="w14 w15">
   <w:docDefaults>
     <w:rPrDefault>
       <w:rPr>
@@ -12872,150 +12881,378 @@
       </w:pPr>
     </w:pPrDefault>
   </w:docDefaults>
-  <w:latentStyles w:defLockedState="0" w:defUIPriority="99" w:defSemiHidden="1" w:defUnhideWhenUsed="1" w:defQFormat="0" w:count="267">
-    <w:lsdException w:name="Normal" w:semiHidden="0" w:uiPriority="0" w:unhideWhenUsed="0" w:qFormat="1"/>
-    <w:lsdException w:name="heading 1" w:semiHidden="0" w:uiPriority="0" w:unhideWhenUsed="0" w:qFormat="1"/>
-    <w:lsdException w:name="heading 2" w:uiPriority="9" w:qFormat="1"/>
-    <w:lsdException w:name="heading 3" w:uiPriority="0" w:qFormat="1"/>
-    <w:lsdException w:name="heading 4" w:uiPriority="0" w:qFormat="1"/>
-    <w:lsdException w:name="heading 5" w:uiPriority="0" w:qFormat="1"/>
-    <w:lsdException w:name="heading 6" w:uiPriority="0" w:qFormat="1"/>
-    <w:lsdException w:name="heading 7" w:uiPriority="0" w:qFormat="1"/>
-    <w:lsdException w:name="heading 8" w:uiPriority="0" w:qFormat="1"/>
-    <w:lsdException w:name="heading 9" w:uiPriority="0" w:qFormat="1"/>
-    <w:lsdException w:name="toc 1" w:uiPriority="39"/>
-    <w:lsdException w:name="toc 2" w:uiPriority="39"/>
-    <w:lsdException w:name="toc 3" w:uiPriority="39"/>
-    <w:lsdException w:name="toc 4" w:uiPriority="39"/>
-    <w:lsdException w:name="toc 5" w:uiPriority="39"/>
-    <w:lsdException w:name="toc 6" w:uiPriority="39"/>
-    <w:lsdException w:name="toc 7" w:uiPriority="39"/>
-    <w:lsdException w:name="toc 8" w:uiPriority="39"/>
-    <w:lsdException w:name="toc 9" w:uiPriority="39"/>
-    <w:lsdException w:name="header" w:uiPriority="0"/>
-    <w:lsdException w:name="footer" w:uiPriority="0"/>
-    <w:lsdException w:name="caption" w:uiPriority="0" w:qFormat="1"/>
-    <w:lsdException w:name="page number" w:uiPriority="0"/>
-    <w:lsdException w:name="Title" w:semiHidden="0" w:uiPriority="10" w:unhideWhenUsed="0" w:qFormat="1"/>
-    <w:lsdException w:name="Default Paragraph Font" w:uiPriority="1"/>
-    <w:lsdException w:name="Body Text" w:uiPriority="0"/>
-    <w:lsdException w:name="Subtitle" w:semiHidden="0" w:uiPriority="11" w:unhideWhenUsed="0" w:qFormat="1"/>
-    <w:lsdException w:name="Body Text 2" w:uiPriority="0"/>
-    <w:lsdException w:name="Body Text 3" w:uiPriority="0"/>
-    <w:lsdException w:name="Strong" w:semiHidden="0" w:uiPriority="22" w:unhideWhenUsed="0" w:qFormat="1"/>
-    <w:lsdException w:name="Emphasis" w:semiHidden="0" w:uiPriority="20" w:unhideWhenUsed="0" w:qFormat="1"/>
-    <w:lsdException w:name="Table Grid" w:semiHidden="0" w:uiPriority="59" w:unhideWhenUsed="0"/>
-    <w:lsdException w:name="Placeholder Text" w:unhideWhenUsed="0"/>
-    <w:lsdException w:name="No Spacing" w:semiHidden="0" w:uiPriority="1" w:unhideWhenUsed="0" w:qFormat="1"/>
-    <w:lsdException w:name="Light Shading" w:semiHidden="0" w:uiPriority="60" w:unhideWhenUsed="0"/>
-    <w:lsdException w:name="Light List" w:semiHidden="0" w:uiPriority="61" w:unhideWhenUsed="0"/>
-    <w:lsdException w:name="Light Grid" w:semiHidden="0" w:uiPriority="62" w:unhideWhenUsed="0"/>
-    <w:lsdException w:name="Medium Shading 1" w:semiHidden="0" w:uiPriority="63" w:unhideWhenUsed="0"/>
-    <w:lsdException w:name="Medium Shading 2" w:semiHidden="0" w:uiPriority="64" w:unhideWhenUsed="0"/>
-    <w:lsdException w:name="Medium List 1" w:semiHidden="0" w:uiPriority="65" w:unhideWhenUsed="0"/>
-    <w:lsdException w:name="Medium List 2" w:semiHidden="0" w:uiPriority="66" w:unhideWhenUsed="0"/>
-    <w:lsdException w:name="Medium Grid 1" w:semiHidden="0" w:uiPriority="67" w:unhideWhenUsed="0"/>
-    <w:lsdException w:name="Medium Grid 2" w:semiHidden="0" w:uiPriority="68" w:unhideWhenUsed="0"/>
-    <w:lsdException w:name="Medium Grid 3" w:semiHidden="0" w:uiPriority="69" w:unhideWhenUsed="0"/>
-    <w:lsdException w:name="Dark List" w:semiHidden="0" w:uiPriority="70" w:unhideWhenUsed="0"/>
-    <w:lsdException w:name="Colorful Shading" w:semiHidden="0" w:uiPriority="71" w:unhideWhenUsed="0"/>
-    <w:lsdException w:name="Colorful List" w:semiHidden="0" w:uiPriority="72" w:unhideWhenUsed="0"/>
-    <w:lsdException w:name="Colorful Grid" w:semiHidden="0" w:uiPriority="73" w:unhideWhenUsed="0"/>
-    <w:lsdException w:name="Light Shading Accent 1" w:semiHidden="0" w:uiPriority="60" w:unhideWhenUsed="0"/>
-    <w:lsdException w:name="Light List Accent 1" w:semiHidden="0" w:uiPriority="61" w:unhideWhenUsed="0"/>
-    <w:lsdException w:name="Light Grid Accent 1" w:semiHidden="0" w:uiPriority="62" w:unhideWhenUsed="0"/>
-    <w:lsdException w:name="Medium Shading 1 Accent 1" w:semiHidden="0" w:uiPriority="63" w:unhideWhenUsed="0"/>
-    <w:lsdException w:name="Medium Shading 2 Accent 1" w:semiHidden="0" w:uiPriority="64" w:unhideWhenUsed="0"/>
-    <w:lsdException w:name="Medium List 1 Accent 1" w:semiHidden="0" w:uiPriority="65" w:unhideWhenUsed="0"/>
-    <w:lsdException w:name="Revision" w:unhideWhenUsed="0"/>
-    <w:lsdException w:name="List Paragraph" w:semiHidden="0" w:uiPriority="34" w:unhideWhenUsed="0" w:qFormat="1"/>
-    <w:lsdException w:name="Quote" w:semiHidden="0" w:uiPriority="29" w:unhideWhenUsed="0" w:qFormat="1"/>
-    <w:lsdException w:name="Intense Quote" w:semiHidden="0" w:uiPriority="30" w:unhideWhenUsed="0" w:qFormat="1"/>
-    <w:lsdException w:name="Medium List 2 Accent 1" w:semiHidden="0" w:uiPriority="66" w:unhideWhenUsed="0"/>
-    <w:lsdException w:name="Medium Grid 1 Accent 1" w:semiHidden="0" w:uiPriority="67" w:unhideWhenUsed="0"/>
-    <w:lsdException w:name="Medium Grid 2 Accent 1" w:semiHidden="0" w:uiPriority="68" w:unhideWhenUsed="0"/>
-    <w:lsdException w:name="Medium Grid 3 Accent 1" w:semiHidden="0" w:uiPriority="69" w:unhideWhenUsed="0"/>
-    <w:lsdException w:name="Dark List Accent 1" w:semiHidden="0" w:uiPriority="70" w:unhideWhenUsed="0"/>
-    <w:lsdException w:name="Colorful Shading Accent 1" w:semiHidden="0" w:uiPriority="71" w:unhideWhenUsed="0"/>
-    <w:lsdException w:name="Colorful List Accent 1" w:semiHidden="0" w:uiPriority="72" w:unhideWhenUsed="0"/>
-    <w:lsdException w:name="Colorful Grid Accent 1" w:semiHidden="0" w:uiPriority="73" w:unhideWhenUsed="0"/>
-    <w:lsdException w:name="Light Shading Accent 2" w:semiHidden="0" w:uiPriority="60" w:unhideWhenUsed="0"/>
-    <w:lsdException w:name="Light List Accent 2" w:semiHidden="0" w:uiPriority="61" w:unhideWhenUsed="0"/>
-    <w:lsdException w:name="Light Grid Accent 2" w:semiHidden="0" w:uiPriority="62" w:unhideWhenUsed="0"/>
-    <w:lsdException w:name="Medium Shading 1 Accent 2" w:semiHidden="0" w:uiPriority="63" w:unhideWhenUsed="0"/>
-    <w:lsdException w:name="Medium Shading 2 Accent 2" w:semiHidden="0" w:uiPriority="64" w:unhideWhenUsed="0"/>
-    <w:lsdException w:name="Medium List 1 Accent 2" w:semiHidden="0" w:uiPriority="65" w:unhideWhenUsed="0"/>
-    <w:lsdException w:name="Medium List 2 Accent 2" w:semiHidden="0" w:uiPriority="66" w:unhideWhenUsed="0"/>
-    <w:lsdException w:name="Medium Grid 1 Accent 2" w:semiHidden="0" w:uiPriority="67" w:unhideWhenUsed="0"/>
-    <w:lsdException w:name="Medium Grid 2 Accent 2" w:semiHidden="0" w:uiPriority="68" w:unhideWhenUsed="0"/>
-    <w:lsdException w:name="Medium Grid 3 Accent 2" w:semiHidden="0" w:uiPriority="69" w:unhideWhenUsed="0"/>
-    <w:lsdException w:name="Dark List Accent 2" w:semiHidden="0" w:uiPriority="70" w:unhideWhenUsed="0"/>
-    <w:lsdException w:name="Colorful Shading Accent 2" w:semiHidden="0" w:uiPriority="71" w:unhideWhenUsed="0"/>
-    <w:lsdException w:name="Colorful List Accent 2" w:semiHidden="0" w:uiPriority="72" w:unhideWhenUsed="0"/>
-    <w:lsdException w:name="Colorful Grid Accent 2" w:semiHidden="0" w:uiPriority="73" w:unhideWhenUsed="0"/>
-    <w:lsdException w:name="Light Shading Accent 3" w:semiHidden="0" w:uiPriority="60" w:unhideWhenUsed="0"/>
-    <w:lsdException w:name="Light List Accent 3" w:semiHidden="0" w:uiPriority="61" w:unhideWhenUsed="0"/>
-    <w:lsdException w:name="Light Grid Accent 3" w:semiHidden="0" w:uiPriority="62" w:unhideWhenUsed="0"/>
-    <w:lsdException w:name="Medium Shading 1 Accent 3" w:semiHidden="0" w:uiPriority="63" w:unhideWhenUsed="0"/>
-    <w:lsdException w:name="Medium Shading 2 Accent 3" w:semiHidden="0" w:uiPriority="64" w:unhideWhenUsed="0"/>
-    <w:lsdException w:name="Medium List 1 Accent 3" w:semiHidden="0" w:uiPriority="65" w:unhideWhenUsed="0"/>
-    <w:lsdException w:name="Medium List 2 Accent 3" w:semiHidden="0" w:uiPriority="66" w:unhideWhenUsed="0"/>
-    <w:lsdException w:name="Medium Grid 1 Accent 3" w:semiHidden="0" w:uiPriority="67" w:unhideWhenUsed="0"/>
-    <w:lsdException w:name="Medium Grid 2 Accent 3" w:semiHidden="0" w:uiPriority="68" w:unhideWhenUsed="0"/>
-    <w:lsdException w:name="Medium Grid 3 Accent 3" w:semiHidden="0" w:uiPriority="69" w:unhideWhenUsed="0"/>
-    <w:lsdException w:name="Dark List Accent 3" w:semiHidden="0" w:uiPriority="70" w:unhideWhenUsed="0"/>
-    <w:lsdException w:name="Colorful Shading Accent 3" w:semiHidden="0" w:uiPriority="71" w:unhideWhenUsed="0"/>
-    <w:lsdException w:name="Colorful List Accent 3" w:semiHidden="0" w:uiPriority="72" w:unhideWhenUsed="0"/>
-    <w:lsdException w:name="Colorful Grid Accent 3" w:semiHidden="0" w:uiPriority="73" w:unhideWhenUsed="0"/>
-    <w:lsdException w:name="Light Shading Accent 4" w:semiHidden="0" w:uiPriority="60" w:unhideWhenUsed="0"/>
-    <w:lsdException w:name="Light List Accent 4" w:semiHidden="0" w:uiPriority="61" w:unhideWhenUsed="0"/>
-    <w:lsdException w:name="Light Grid Accent 4" w:semiHidden="0" w:uiPriority="62" w:unhideWhenUsed="0"/>
-    <w:lsdException w:name="Medium Shading 1 Accent 4" w:semiHidden="0" w:uiPriority="63" w:unhideWhenUsed="0"/>
-    <w:lsdException w:name="Medium Shading 2 Accent 4" w:semiHidden="0" w:uiPriority="64" w:unhideWhenUsed="0"/>
-    <w:lsdException w:name="Medium List 1 Accent 4" w:semiHidden="0" w:uiPriority="65" w:unhideWhenUsed="0"/>
-    <w:lsdException w:name="Medium List 2 Accent 4" w:semiHidden="0" w:uiPriority="66" w:unhideWhenUsed="0"/>
-    <w:lsdException w:name="Medium Grid 1 Accent 4" w:semiHidden="0" w:uiPriority="67" w:unhideWhenUsed="0"/>
-    <w:lsdException w:name="Medium Grid 2 Accent 4" w:semiHidden="0" w:uiPriority="68" w:unhideWhenUsed="0"/>
-    <w:lsdException w:name="Medium Grid 3 Accent 4" w:semiHidden="0" w:uiPriority="69" w:unhideWhenUsed="0"/>
-    <w:lsdException w:name="Dark List Accent 4" w:semiHidden="0" w:uiPriority="70" w:unhideWhenUsed="0"/>
-    <w:lsdException w:name="Colorful Shading Accent 4" w:semiHidden="0" w:uiPriority="71" w:unhideWhenUsed="0"/>
-    <w:lsdException w:name="Colorful List Accent 4" w:semiHidden="0" w:uiPriority="72" w:unhideWhenUsed="0"/>
-    <w:lsdException w:name="Colorful Grid Accent 4" w:semiHidden="0" w:uiPriority="73" w:unhideWhenUsed="0"/>
-    <w:lsdException w:name="Light Shading Accent 5" w:semiHidden="0" w:uiPriority="60" w:unhideWhenUsed="0"/>
-    <w:lsdException w:name="Light List Accent 5" w:semiHidden="0" w:uiPriority="61" w:unhideWhenUsed="0"/>
-    <w:lsdException w:name="Light Grid Accent 5" w:semiHidden="0" w:uiPriority="62" w:unhideWhenUsed="0"/>
-    <w:lsdException w:name="Medium Shading 1 Accent 5" w:semiHidden="0" w:uiPriority="63" w:unhideWhenUsed="0"/>
-    <w:lsdException w:name="Medium Shading 2 Accent 5" w:semiHidden="0" w:uiPriority="64" w:unhideWhenUsed="0"/>
-    <w:lsdException w:name="Medium List 1 Accent 5" w:semiHidden="0" w:uiPriority="65" w:unhideWhenUsed="0"/>
-    <w:lsdException w:name="Medium List 2 Accent 5" w:semiHidden="0" w:uiPriority="66" w:unhideWhenUsed="0"/>
-    <w:lsdException w:name="Medium Grid 1 Accent 5" w:semiHidden="0" w:uiPriority="67" w:unhideWhenUsed="0"/>
-    <w:lsdException w:name="Medium Grid 2 Accent 5" w:semiHidden="0" w:uiPriority="68" w:unhideWhenUsed="0"/>
-    <w:lsdException w:name="Medium Grid 3 Accent 5" w:semiHidden="0" w:uiPriority="69" w:unhideWhenUsed="0"/>
-    <w:lsdException w:name="Dark List Accent 5" w:semiHidden="0" w:uiPriority="70" w:unhideWhenUsed="0"/>
-    <w:lsdException w:name="Colorful Shading Accent 5" w:semiHidden="0" w:uiPriority="71" w:unhideWhenUsed="0"/>
-    <w:lsdException w:name="Colorful List Accent 5" w:semiHidden="0" w:uiPriority="72" w:unhideWhenUsed="0"/>
-    <w:lsdException w:name="Colorful Grid Accent 5" w:semiHidden="0" w:uiPriority="73" w:unhideWhenUsed="0"/>
-    <w:lsdException w:name="Light Shading Accent 6" w:semiHidden="0" w:uiPriority="60" w:unhideWhenUsed="0"/>
-    <w:lsdException w:name="Light List Accent 6" w:semiHidden="0" w:uiPriority="61" w:unhideWhenUsed="0"/>
-    <w:lsdException w:name="Light Grid Accent 6" w:semiHidden="0" w:uiPriority="62" w:unhideWhenUsed="0"/>
-    <w:lsdException w:name="Medium Shading 1 Accent 6" w:semiHidden="0" w:uiPriority="63" w:unhideWhenUsed="0"/>
-    <w:lsdException w:name="Medium Shading 2 Accent 6" w:semiHidden="0" w:uiPriority="64" w:unhideWhenUsed="0"/>
-    <w:lsdException w:name="Medium List 1 Accent 6" w:semiHidden="0" w:uiPriority="65" w:unhideWhenUsed="0"/>
-    <w:lsdException w:name="Medium List 2 Accent 6" w:semiHidden="0" w:uiPriority="66" w:unhideWhenUsed="0"/>
-    <w:lsdException w:name="Medium Grid 1 Accent 6" w:semiHidden="0" w:uiPriority="67" w:unhideWhenUsed="0"/>
-    <w:lsdException w:name="Medium Grid 2 Accent 6" w:semiHidden="0" w:uiPriority="68" w:unhideWhenUsed="0"/>
-    <w:lsdException w:name="Medium Grid 3 Accent 6" w:semiHidden="0" w:uiPriority="69" w:unhideWhenUsed="0"/>
-    <w:lsdException w:name="Dark List Accent 6" w:semiHidden="0" w:uiPriority="70" w:unhideWhenUsed="0"/>
-    <w:lsdException w:name="Colorful Shading Accent 6" w:semiHidden="0" w:uiPriority="71" w:unhideWhenUsed="0"/>
-    <w:lsdException w:name="Colorful List Accent 6" w:semiHidden="0" w:uiPriority="72" w:unhideWhenUsed="0"/>
-    <w:lsdException w:name="Colorful Grid Accent 6" w:semiHidden="0" w:uiPriority="73" w:unhideWhenUsed="0"/>
-    <w:lsdException w:name="Subtle Emphasis" w:semiHidden="0" w:uiPriority="19" w:unhideWhenUsed="0" w:qFormat="1"/>
-    <w:lsdException w:name="Intense Emphasis" w:semiHidden="0" w:uiPriority="21" w:unhideWhenUsed="0" w:qFormat="1"/>
-    <w:lsdException w:name="Subtle Reference" w:semiHidden="0" w:uiPriority="31" w:unhideWhenUsed="0" w:qFormat="1"/>
-    <w:lsdException w:name="Intense Reference" w:semiHidden="0" w:uiPriority="32" w:unhideWhenUsed="0" w:qFormat="1"/>
-    <w:lsdException w:name="Book Title" w:semiHidden="0" w:uiPriority="33" w:unhideWhenUsed="0" w:qFormat="1"/>
-    <w:lsdException w:name="Bibliography" w:uiPriority="37"/>
-    <w:lsdException w:name="TOC Heading" w:uiPriority="39" w:qFormat="1"/>
+  <w:latentStyles w:defLockedState="0" w:defUIPriority="99" w:defSemiHidden="0" w:defUnhideWhenUsed="0" w:defQFormat="0" w:count="371">
+    <w:lsdException w:name="Normal" w:uiPriority="0" w:qFormat="1"/>
+    <w:lsdException w:name="heading 1" w:uiPriority="0" w:qFormat="1"/>
+    <w:lsdException w:name="heading 2" w:semiHidden="1" w:uiPriority="9" w:unhideWhenUsed="1" w:qFormat="1"/>
+    <w:lsdException w:name="heading 3" w:semiHidden="1" w:uiPriority="0" w:unhideWhenUsed="1" w:qFormat="1"/>
+    <w:lsdException w:name="heading 4" w:semiHidden="1" w:uiPriority="0" w:unhideWhenUsed="1" w:qFormat="1"/>
+    <w:lsdException w:name="heading 5" w:semiHidden="1" w:uiPriority="0" w:unhideWhenUsed="1" w:qFormat="1"/>
+    <w:lsdException w:name="heading 6" w:semiHidden="1" w:uiPriority="0" w:unhideWhenUsed="1" w:qFormat="1"/>
+    <w:lsdException w:name="heading 7" w:semiHidden="1" w:uiPriority="0" w:unhideWhenUsed="1" w:qFormat="1"/>
+    <w:lsdException w:name="heading 8" w:semiHidden="1" w:uiPriority="0" w:unhideWhenUsed="1" w:qFormat="1"/>
+    <w:lsdException w:name="heading 9" w:semiHidden="1" w:uiPriority="0" w:unhideWhenUsed="1" w:qFormat="1"/>
+    <w:lsdException w:name="index 1" w:semiHidden="1" w:unhideWhenUsed="1"/>
+    <w:lsdException w:name="index 2" w:semiHidden="1" w:unhideWhenUsed="1"/>
+    <w:lsdException w:name="index 3" w:semiHidden="1" w:unhideWhenUsed="1"/>
+    <w:lsdException w:name="index 4" w:semiHidden="1" w:unhideWhenUsed="1"/>
+    <w:lsdException w:name="index 5" w:semiHidden="1" w:unhideWhenUsed="1"/>
+    <w:lsdException w:name="index 6" w:semiHidden="1" w:unhideWhenUsed="1"/>
+    <w:lsdException w:name="index 7" w:semiHidden="1" w:unhideWhenUsed="1"/>
+    <w:lsdException w:name="index 8" w:semiHidden="1" w:unhideWhenUsed="1"/>
+    <w:lsdException w:name="index 9" w:semiHidden="1" w:unhideWhenUsed="1"/>
+    <w:lsdException w:name="toc 1" w:semiHidden="1" w:uiPriority="39" w:unhideWhenUsed="1"/>
+    <w:lsdException w:name="toc 2" w:semiHidden="1" w:uiPriority="39" w:unhideWhenUsed="1"/>
+    <w:lsdException w:name="toc 3" w:semiHidden="1" w:uiPriority="39" w:unhideWhenUsed="1"/>
+    <w:lsdException w:name="toc 4" w:semiHidden="1" w:uiPriority="39" w:unhideWhenUsed="1"/>
+    <w:lsdException w:name="toc 5" w:semiHidden="1" w:uiPriority="39" w:unhideWhenUsed="1"/>
+    <w:lsdException w:name="toc 6" w:semiHidden="1" w:uiPriority="39" w:unhideWhenUsed="1"/>
+    <w:lsdException w:name="toc 7" w:semiHidden="1" w:uiPriority="39" w:unhideWhenUsed="1"/>
+    <w:lsdException w:name="toc 8" w:semiHidden="1" w:uiPriority="39" w:unhideWhenUsed="1"/>
+    <w:lsdException w:name="toc 9" w:semiHidden="1" w:uiPriority="39" w:unhideWhenUsed="1"/>
+    <w:lsdException w:name="Normal Indent" w:semiHidden="1" w:unhideWhenUsed="1"/>
+    <w:lsdException w:name="footnote text" w:semiHidden="1" w:unhideWhenUsed="1"/>
+    <w:lsdException w:name="annotation text" w:semiHidden="1" w:unhideWhenUsed="1"/>
+    <w:lsdException w:name="header" w:semiHidden="1" w:uiPriority="0" w:unhideWhenUsed="1"/>
+    <w:lsdException w:name="footer" w:semiHidden="1" w:uiPriority="0" w:unhideWhenUsed="1"/>
+    <w:lsdException w:name="index heading" w:semiHidden="1" w:unhideWhenUsed="1"/>
+    <w:lsdException w:name="caption" w:semiHidden="1" w:uiPriority="0" w:unhideWhenUsed="1" w:qFormat="1"/>
+    <w:lsdException w:name="table of figures" w:semiHidden="1" w:unhideWhenUsed="1"/>
+    <w:lsdException w:name="envelope address" w:semiHidden="1" w:unhideWhenUsed="1"/>
+    <w:lsdException w:name="envelope return" w:semiHidden="1" w:unhideWhenUsed="1"/>
+    <w:lsdException w:name="footnote reference" w:semiHidden="1" w:unhideWhenUsed="1"/>
+    <w:lsdException w:name="annotation reference" w:semiHidden="1" w:unhideWhenUsed="1"/>
+    <w:lsdException w:name="line number" w:semiHidden="1" w:unhideWhenUsed="1"/>
+    <w:lsdException w:name="page number" w:semiHidden="1" w:uiPriority="0" w:unhideWhenUsed="1"/>
+    <w:lsdException w:name="endnote reference" w:semiHidden="1" w:unhideWhenUsed="1"/>
+    <w:lsdException w:name="endnote text" w:semiHidden="1" w:unhideWhenUsed="1"/>
+    <w:lsdException w:name="table of authorities" w:semiHidden="1" w:unhideWhenUsed="1"/>
+    <w:lsdException w:name="macro" w:semiHidden="1" w:unhideWhenUsed="1"/>
+    <w:lsdException w:name="toa heading" w:semiHidden="1" w:unhideWhenUsed="1"/>
+    <w:lsdException w:name="List" w:semiHidden="1" w:unhideWhenUsed="1"/>
+    <w:lsdException w:name="List Bullet" w:semiHidden="1" w:unhideWhenUsed="1"/>
+    <w:lsdException w:name="List Number" w:semiHidden="1" w:unhideWhenUsed="1"/>
+    <w:lsdException w:name="List 2" w:semiHidden="1" w:unhideWhenUsed="1"/>
+    <w:lsdException w:name="List 3" w:semiHidden="1" w:unhideWhenUsed="1"/>
+    <w:lsdException w:name="List 4" w:semiHidden="1" w:unhideWhenUsed="1"/>
+    <w:lsdException w:name="List 5" w:semiHidden="1" w:unhideWhenUsed="1"/>
+    <w:lsdException w:name="List Bullet 2" w:semiHidden="1" w:unhideWhenUsed="1"/>
+    <w:lsdException w:name="List Bullet 3" w:semiHidden="1" w:unhideWhenUsed="1"/>
+    <w:lsdException w:name="List Bullet 4" w:semiHidden="1" w:unhideWhenUsed="1"/>
+    <w:lsdException w:name="List Bullet 5" w:semiHidden="1" w:unhideWhenUsed="1"/>
+    <w:lsdException w:name="List Number 2" w:semiHidden="1" w:unhideWhenUsed="1"/>
+    <w:lsdException w:name="List Number 3" w:semiHidden="1" w:unhideWhenUsed="1"/>
+    <w:lsdException w:name="List Number 4" w:semiHidden="1" w:unhideWhenUsed="1"/>
+    <w:lsdException w:name="List Number 5" w:semiHidden="1" w:unhideWhenUsed="1"/>
+    <w:lsdException w:name="Title" w:uiPriority="10" w:qFormat="1"/>
+    <w:lsdException w:name="Closing" w:semiHidden="1" w:unhideWhenUsed="1"/>
+    <w:lsdException w:name="Signature" w:semiHidden="1" w:unhideWhenUsed="1"/>
+    <w:lsdException w:name="Default Paragraph Font" w:semiHidden="1" w:uiPriority="1" w:unhideWhenUsed="1"/>
+    <w:lsdException w:name="Body Text" w:semiHidden="1" w:uiPriority="0" w:unhideWhenUsed="1"/>
+    <w:lsdException w:name="Body Text Indent" w:semiHidden="1" w:unhideWhenUsed="1"/>
+    <w:lsdException w:name="List Continue" w:semiHidden="1" w:unhideWhenUsed="1"/>
+    <w:lsdException w:name="List Continue 2" w:semiHidden="1" w:unhideWhenUsed="1"/>
+    <w:lsdException w:name="List Continue 3" w:semiHidden="1" w:unhideWhenUsed="1"/>
+    <w:lsdException w:name="List Continue 4" w:semiHidden="1" w:unhideWhenUsed="1"/>
+    <w:lsdException w:name="List Continue 5" w:semiHidden="1" w:unhideWhenUsed="1"/>
+    <w:lsdException w:name="Message Header" w:semiHidden="1" w:unhideWhenUsed="1"/>
+    <w:lsdException w:name="Subtitle" w:uiPriority="11" w:qFormat="1"/>
+    <w:lsdException w:name="Salutation" w:semiHidden="1" w:unhideWhenUsed="1"/>
+    <w:lsdException w:name="Date" w:semiHidden="1" w:unhideWhenUsed="1"/>
+    <w:lsdException w:name="Body Text First Indent" w:semiHidden="1" w:unhideWhenUsed="1"/>
+    <w:lsdException w:name="Body Text First Indent 2" w:semiHidden="1" w:unhideWhenUsed="1"/>
+    <w:lsdException w:name="Note Heading" w:semiHidden="1" w:unhideWhenUsed="1"/>
+    <w:lsdException w:name="Body Text 2" w:semiHidden="1" w:uiPriority="0" w:unhideWhenUsed="1"/>
+    <w:lsdException w:name="Body Text 3" w:semiHidden="1" w:uiPriority="0" w:unhideWhenUsed="1"/>
+    <w:lsdException w:name="Body Text Indent 2" w:semiHidden="1" w:unhideWhenUsed="1"/>
+    <w:lsdException w:name="Body Text Indent 3" w:semiHidden="1" w:unhideWhenUsed="1"/>
+    <w:lsdException w:name="Block Text" w:semiHidden="1" w:unhideWhenUsed="1"/>
+    <w:lsdException w:name="Hyperlink" w:semiHidden="1" w:unhideWhenUsed="1"/>
+    <w:lsdException w:name="FollowedHyperlink" w:semiHidden="1" w:unhideWhenUsed="1"/>
+    <w:lsdException w:name="Strong" w:uiPriority="22" w:qFormat="1"/>
+    <w:lsdException w:name="Emphasis" w:uiPriority="20" w:qFormat="1"/>
+    <w:lsdException w:name="Document Map" w:semiHidden="1" w:unhideWhenUsed="1"/>
+    <w:lsdException w:name="Plain Text" w:semiHidden="1" w:unhideWhenUsed="1"/>
+    <w:lsdException w:name="E-mail Signature" w:semiHidden="1" w:unhideWhenUsed="1"/>
+    <w:lsdException w:name="HTML Top of Form" w:semiHidden="1" w:unhideWhenUsed="1"/>
+    <w:lsdException w:name="HTML Bottom of Form" w:semiHidden="1" w:unhideWhenUsed="1"/>
+    <w:lsdException w:name="Normal (Web)" w:semiHidden="1" w:unhideWhenUsed="1"/>
+    <w:lsdException w:name="HTML Acronym" w:semiHidden="1" w:unhideWhenUsed="1"/>
+    <w:lsdException w:name="HTML Address" w:semiHidden="1" w:unhideWhenUsed="1"/>
+    <w:lsdException w:name="HTML Cite" w:semiHidden="1" w:unhideWhenUsed="1"/>
+    <w:lsdException w:name="HTML Code" w:semiHidden="1" w:unhideWhenUsed="1"/>
+    <w:lsdException w:name="HTML Definition" w:semiHidden="1" w:unhideWhenUsed="1"/>
+    <w:lsdException w:name="HTML Keyboard" w:semiHidden="1" w:unhideWhenUsed="1"/>
+    <w:lsdException w:name="HTML Preformatted" w:semiHidden="1" w:unhideWhenUsed="1"/>
+    <w:lsdException w:name="HTML Sample" w:semiHidden="1" w:unhideWhenUsed="1"/>
+    <w:lsdException w:name="HTML Typewriter" w:semiHidden="1" w:unhideWhenUsed="1"/>
+    <w:lsdException w:name="HTML Variable" w:semiHidden="1" w:unhideWhenUsed="1"/>
+    <w:lsdException w:name="Normal Table" w:semiHidden="1" w:unhideWhenUsed="1"/>
+    <w:lsdException w:name="annotation subject" w:semiHidden="1" w:unhideWhenUsed="1"/>
+    <w:lsdException w:name="No List" w:semiHidden="1" w:unhideWhenUsed="1"/>
+    <w:lsdException w:name="Outline List 1" w:semiHidden="1" w:unhideWhenUsed="1"/>
+    <w:lsdException w:name="Outline List 2" w:semiHidden="1" w:unhideWhenUsed="1"/>
+    <w:lsdException w:name="Outline List 3" w:semiHidden="1" w:unhideWhenUsed="1"/>
+    <w:lsdException w:name="Table Simple 1" w:semiHidden="1" w:unhideWhenUsed="1"/>
+    <w:lsdException w:name="Table Simple 2" w:semiHidden="1" w:unhideWhenUsed="1"/>
+    <w:lsdException w:name="Table Simple 3" w:semiHidden="1" w:unhideWhenUsed="1"/>
+    <w:lsdException w:name="Table Classic 1" w:semiHidden="1" w:unhideWhenUsed="1"/>
+    <w:lsdException w:name="Table Classic 2" w:semiHidden="1" w:unhideWhenUsed="1"/>
+    <w:lsdException w:name="Table Classic 3" w:semiHidden="1" w:unhideWhenUsed="1"/>
+    <w:lsdException w:name="Table Classic 4" w:semiHidden="1" w:unhideWhenUsed="1"/>
+    <w:lsdException w:name="Table Colorful 1" w:semiHidden="1" w:unhideWhenUsed="1"/>
+    <w:lsdException w:name="Table Colorful 2" w:semiHidden="1" w:unhideWhenUsed="1"/>
+    <w:lsdException w:name="Table Colorful 3" w:semiHidden="1" w:unhideWhenUsed="1"/>
+    <w:lsdException w:name="Table Columns 1" w:semiHidden="1" w:unhideWhenUsed="1"/>
+    <w:lsdException w:name="Table Columns 2" w:semiHidden="1" w:unhideWhenUsed="1"/>
+    <w:lsdException w:name="Table Columns 3" w:semiHidden="1" w:unhideWhenUsed="1"/>
+    <w:lsdException w:name="Table Columns 4" w:semiHidden="1" w:unhideWhenUsed="1"/>
+    <w:lsdException w:name="Table Columns 5" w:semiHidden="1" w:unhideWhenUsed="1"/>
+    <w:lsdException w:name="Table Grid 1" w:semiHidden="1" w:unhideWhenUsed="1"/>
+    <w:lsdException w:name="Table Grid 2" w:semiHidden="1" w:unhideWhenUsed="1"/>
+    <w:lsdException w:name="Table Grid 3" w:semiHidden="1" w:unhideWhenUsed="1"/>
+    <w:lsdException w:name="Table Grid 4" w:semiHidden="1" w:unhideWhenUsed="1"/>
+    <w:lsdException w:name="Table Grid 5" w:semiHidden="1" w:unhideWhenUsed="1"/>
+    <w:lsdException w:name="Table Grid 6" w:semiHidden="1" w:unhideWhenUsed="1"/>
+    <w:lsdException w:name="Table Grid 7" w:semiHidden="1" w:unhideWhenUsed="1"/>
+    <w:lsdException w:name="Table Grid 8" w:semiHidden="1" w:unhideWhenUsed="1"/>
+    <w:lsdException w:name="Table List 1" w:semiHidden="1" w:unhideWhenUsed="1"/>
+    <w:lsdException w:name="Table List 2" w:semiHidden="1" w:unhideWhenUsed="1"/>
+    <w:lsdException w:name="Table List 3" w:semiHidden="1" w:unhideWhenUsed="1"/>
+    <w:lsdException w:name="Table List 4" w:semiHidden="1" w:unhideWhenUsed="1"/>
+    <w:lsdException w:name="Table List 5" w:semiHidden="1" w:unhideWhenUsed="1"/>
+    <w:lsdException w:name="Table List 6" w:semiHidden="1" w:unhideWhenUsed="1"/>
+    <w:lsdException w:name="Table List 7" w:semiHidden="1" w:unhideWhenUsed="1"/>
+    <w:lsdException w:name="Table List 8" w:semiHidden="1" w:unhideWhenUsed="1"/>
+    <w:lsdException w:name="Table 3D effects 1" w:semiHidden="1" w:unhideWhenUsed="1"/>
+    <w:lsdException w:name="Table 3D effects 2" w:semiHidden="1" w:unhideWhenUsed="1"/>
+    <w:lsdException w:name="Table 3D effects 3" w:semiHidden="1" w:unhideWhenUsed="1"/>
+    <w:lsdException w:name="Table Contemporary" w:semiHidden="1" w:unhideWhenUsed="1"/>
+    <w:lsdException w:name="Table Elegant" w:semiHidden="1" w:unhideWhenUsed="1"/>
+    <w:lsdException w:name="Table Professional" w:semiHidden="1" w:unhideWhenUsed="1"/>
+    <w:lsdException w:name="Table Subtle 1" w:semiHidden="1" w:unhideWhenUsed="1"/>
+    <w:lsdException w:name="Table Subtle 2" w:semiHidden="1" w:unhideWhenUsed="1"/>
+    <w:lsdException w:name="Table Web 1" w:semiHidden="1" w:unhideWhenUsed="1"/>
+    <w:lsdException w:name="Table Web 2" w:semiHidden="1" w:unhideWhenUsed="1"/>
+    <w:lsdException w:name="Table Web 3" w:semiHidden="1" w:unhideWhenUsed="1"/>
+    <w:lsdException w:name="Balloon Text" w:semiHidden="1" w:unhideWhenUsed="1"/>
+    <w:lsdException w:name="Table Grid" w:uiPriority="59"/>
+    <w:lsdException w:name="Table Theme" w:semiHidden="1" w:unhideWhenUsed="1"/>
+    <w:lsdException w:name="Placeholder Text" w:semiHidden="1"/>
+    <w:lsdException w:name="No Spacing" w:uiPriority="1" w:qFormat="1"/>
+    <w:lsdException w:name="Light Shading" w:uiPriority="60"/>
+    <w:lsdException w:name="Light List" w:uiPriority="61"/>
+    <w:lsdException w:name="Light Grid" w:uiPriority="62"/>
+    <w:lsdException w:name="Medium Shading 1" w:uiPriority="63"/>
+    <w:lsdException w:name="Medium Shading 2" w:uiPriority="64"/>
+    <w:lsdException w:name="Medium List 1" w:uiPriority="65"/>
+    <w:lsdException w:name="Medium List 2" w:uiPriority="66"/>
+    <w:lsdException w:name="Medium Grid 1" w:uiPriority="67"/>
+    <w:lsdException w:name="Medium Grid 2" w:uiPriority="68"/>
+    <w:lsdException w:name="Medium Grid 3" w:uiPriority="69"/>
+    <w:lsdException w:name="Dark List" w:uiPriority="70"/>
+    <w:lsdException w:name="Colorful Shading" w:uiPriority="71"/>
+    <w:lsdException w:name="Colorful List" w:uiPriority="72"/>
+    <w:lsdException w:name="Colorful Grid" w:uiPriority="73"/>
+    <w:lsdException w:name="Light Shading Accent 1" w:uiPriority="60"/>
+    <w:lsdException w:name="Light List Accent 1" w:uiPriority="61"/>
+    <w:lsdException w:name="Light Grid Accent 1" w:uiPriority="62"/>
+    <w:lsdException w:name="Medium Shading 1 Accent 1" w:uiPriority="63"/>
+    <w:lsdException w:name="Medium Shading 2 Accent 1" w:uiPriority="64"/>
+    <w:lsdException w:name="Medium List 1 Accent 1" w:uiPriority="65"/>
+    <w:lsdException w:name="Revision" w:semiHidden="1"/>
+    <w:lsdException w:name="List Paragraph" w:uiPriority="34" w:qFormat="1"/>
+    <w:lsdException w:name="Quote" w:uiPriority="29" w:qFormat="1"/>
+    <w:lsdException w:name="Intense Quote" w:uiPriority="30" w:qFormat="1"/>
+    <w:lsdException w:name="Medium List 2 Accent 1" w:uiPriority="66"/>
+    <w:lsdException w:name="Medium Grid 1 Accent 1" w:uiPriority="67"/>
+    <w:lsdException w:name="Medium Grid 2 Accent 1" w:uiPriority="68"/>
+    <w:lsdException w:name="Medium Grid 3 Accent 1" w:uiPriority="69"/>
+    <w:lsdException w:name="Dark List Accent 1" w:uiPriority="70"/>
+    <w:lsdException w:name="Colorful Shading Accent 1" w:uiPriority="71"/>
+    <w:lsdException w:name="Colorful List Accent 1" w:uiPriority="72"/>
+    <w:lsdException w:name="Colorful Grid Accent 1" w:uiPriority="73"/>
+    <w:lsdException w:name="Light Shading Accent 2" w:uiPriority="60"/>
+    <w:lsdException w:name="Light List Accent 2" w:uiPriority="61"/>
+    <w:lsdException w:name="Light Grid Accent 2" w:uiPriority="62"/>
+    <w:lsdException w:name="Medium Shading 1 Accent 2" w:uiPriority="63"/>
+    <w:lsdException w:name="Medium Shading 2 Accent 2" w:uiPriority="64"/>
+    <w:lsdException w:name="Medium List 1 Accent 2" w:uiPriority="65"/>
+    <w:lsdException w:name="Medium List 2 Accent 2" w:uiPriority="66"/>
+    <w:lsdException w:name="Medium Grid 1 Accent 2" w:uiPriority="67"/>
+    <w:lsdException w:name="Medium Grid 2 Accent 2" w:uiPriority="68"/>
+    <w:lsdException w:name="Medium Grid 3 Accent 2" w:uiPriority="69"/>
+    <w:lsdException w:name="Dark List Accent 2" w:uiPriority="70"/>
+    <w:lsdException w:name="Colorful Shading Accent 2" w:uiPriority="71"/>
+    <w:lsdException w:name="Colorful List Accent 2" w:uiPriority="72"/>
+    <w:lsdException w:name="Colorful Grid Accent 2" w:uiPriority="73"/>
+    <w:lsdException w:name="Light Shading Accent 3" w:uiPriority="60"/>
+    <w:lsdException w:name="Light List Accent 3" w:uiPriority="61"/>
+    <w:lsdException w:name="Light Grid Accent 3" w:uiPriority="62"/>
+    <w:lsdException w:name="Medium Shading 1 Accent 3" w:uiPriority="63"/>
+    <w:lsdException w:name="Medium Shading 2 Accent 3" w:uiPriority="64"/>
+    <w:lsdException w:name="Medium List 1 Accent 3" w:uiPriority="65"/>
+    <w:lsdException w:name="Medium List 2 Accent 3" w:uiPriority="66"/>
+    <w:lsdException w:name="Medium Grid 1 Accent 3" w:uiPriority="67"/>
+    <w:lsdException w:name="Medium Grid 2 Accent 3" w:uiPriority="68"/>
+    <w:lsdException w:name="Medium Grid 3 Accent 3" w:uiPriority="69"/>
+    <w:lsdException w:name="Dark List Accent 3" w:uiPriority="70"/>
+    <w:lsdException w:name="Colorful Shading Accent 3" w:uiPriority="71"/>
+    <w:lsdException w:name="Colorful List Accent 3" w:uiPriority="72"/>
+    <w:lsdException w:name="Colorful Grid Accent 3" w:uiPriority="73"/>
+    <w:lsdException w:name="Light Shading Accent 4" w:uiPriority="60"/>
+    <w:lsdException w:name="Light List Accent 4" w:uiPriority="61"/>
+    <w:lsdException w:name="Light Grid Accent 4" w:uiPriority="62"/>
+    <w:lsdException w:name="Medium Shading 1 Accent 4" w:uiPriority="63"/>
+    <w:lsdException w:name="Medium Shading 2 Accent 4" w:uiPriority="64"/>
+    <w:lsdException w:name="Medium List 1 Accent 4" w:uiPriority="65"/>
+    <w:lsdException w:name="Medium List 2 Accent 4" w:uiPriority="66"/>
+    <w:lsdException w:name="Medium Grid 1 Accent 4" w:uiPriority="67"/>
+    <w:lsdException w:name="Medium Grid 2 Accent 4" w:uiPriority="68"/>
+    <w:lsdException w:name="Medium Grid 3 Accent 4" w:uiPriority="69"/>
+    <w:lsdException w:name="Dark List Accent 4" w:uiPriority="70"/>
+    <w:lsdException w:name="Colorful Shading Accent 4" w:uiPriority="71"/>
+    <w:lsdException w:name="Colorful List Accent 4" w:uiPriority="72"/>
+    <w:lsdException w:name="Colorful Grid Accent 4" w:uiPriority="73"/>
+    <w:lsdException w:name="Light Shading Accent 5" w:uiPriority="60"/>
+    <w:lsdException w:name="Light List Accent 5" w:uiPriority="61"/>
+    <w:lsdException w:name="Light Grid Accent 5" w:uiPriority="62"/>
+    <w:lsdException w:name="Medium Shading 1 Accent 5" w:uiPriority="63"/>
+    <w:lsdException w:name="Medium Shading 2 Accent 5" w:uiPriority="64"/>
+    <w:lsdException w:name="Medium List 1 Accent 5" w:uiPriority="65"/>
+    <w:lsdException w:name="Medium List 2 Accent 5" w:uiPriority="66"/>
+    <w:lsdException w:name="Medium Grid 1 Accent 5" w:uiPriority="67"/>
+    <w:lsdException w:name="Medium Grid 2 Accent 5" w:uiPriority="68"/>
+    <w:lsdException w:name="Medium Grid 3 Accent 5" w:uiPriority="69"/>
+    <w:lsdException w:name="Dark List Accent 5" w:uiPriority="70"/>
+    <w:lsdException w:name="Colorful Shading Accent 5" w:uiPriority="71"/>
+    <w:lsdException w:name="Colorful List Accent 5" w:uiPriority="72"/>
+    <w:lsdException w:name="Colorful Grid Accent 5" w:uiPriority="73"/>
+    <w:lsdException w:name="Light Shading Accent 6" w:uiPriority="60"/>
+    <w:lsdException w:name="Light List Accent 6" w:uiPriority="61"/>
+    <w:lsdException w:name="Light Grid Accent 6" w:uiPriority="62"/>
+    <w:lsdException w:name="Medium Shading 1 Accent 6" w:uiPriority="63"/>
+    <w:lsdException w:name="Medium Shading 2 Accent 6" w:uiPriority="64"/>
+    <w:lsdException w:name="Medium List 1 Accent 6" w:uiPriority="65"/>
+    <w:lsdException w:name="Medium List 2 Accent 6" w:uiPriority="66"/>
+    <w:lsdException w:name="Medium Grid 1 Accent 6" w:uiPriority="67"/>
+    <w:lsdException w:name="Medium Grid 2 Accent 6" w:uiPriority="68"/>
+    <w:lsdException w:name="Medium Grid 3 Accent 6" w:uiPriority="69"/>
+    <w:lsdException w:name="Dark List Accent 6" w:uiPriority="70"/>
+    <w:lsdException w:name="Colorful Shading Accent 6" w:uiPriority="71"/>
+    <w:lsdException w:name="Colorful List Accent 6" w:uiPriority="72"/>
+    <w:lsdException w:name="Colorful Grid Accent 6" w:uiPriority="73"/>
+    <w:lsdException w:name="Subtle Emphasis" w:uiPriority="19" w:qFormat="1"/>
+    <w:lsdException w:name="Intense Emphasis" w:uiPriority="21" w:qFormat="1"/>
+    <w:lsdException w:name="Subtle Reference" w:uiPriority="31" w:qFormat="1"/>
+    <w:lsdException w:name="Intense Reference" w:uiPriority="32" w:qFormat="1"/>
+    <w:lsdException w:name="Book Title" w:uiPriority="33" w:qFormat="1"/>
+    <w:lsdException w:name="Bibliography" w:semiHidden="1" w:uiPriority="37" w:unhideWhenUsed="1"/>
+    <w:lsdException w:name="TOC Heading" w:semiHidden="1" w:uiPriority="39" w:unhideWhenUsed="1" w:qFormat="1"/>
+    <w:lsdException w:name="Plain Table 1" w:uiPriority="41"/>
+    <w:lsdException w:name="Plain Table 2" w:uiPriority="42"/>
+    <w:lsdException w:name="Plain Table 3" w:uiPriority="43"/>
+    <w:lsdException w:name="Plain Table 4" w:uiPriority="44"/>
+    <w:lsdException w:name="Plain Table 5" w:uiPriority="45"/>
+    <w:lsdException w:name="Grid Table Light" w:uiPriority="40"/>
+    <w:lsdException w:name="Grid Table 1 Light" w:uiPriority="46"/>
+    <w:lsdException w:name="Grid Table 2" w:uiPriority="47"/>
+    <w:lsdException w:name="Grid Table 3" w:uiPriority="48"/>
+    <w:lsdException w:name="Grid Table 4" w:uiPriority="49"/>
+    <w:lsdException w:name="Grid Table 5 Dark" w:uiPriority="50"/>
+    <w:lsdException w:name="Grid Table 6 Colorful" w:uiPriority="51"/>
+    <w:lsdException w:name="Grid Table 7 Colorful" w:uiPriority="52"/>
+    <w:lsdException w:name="Grid Table 1 Light Accent 1" w:uiPriority="46"/>
+    <w:lsdException w:name="Grid Table 2 Accent 1" w:uiPriority="47"/>
+    <w:lsdException w:name="Grid Table 3 Accent 1" w:uiPriority="48"/>
+    <w:lsdException w:name="Grid Table 4 Accent 1" w:uiPriority="49"/>
+    <w:lsdException w:name="Grid Table 5 Dark Accent 1" w:uiPriority="50"/>
+    <w:lsdException w:name="Grid Table 6 Colorful Accent 1" w:uiPriority="51"/>
+    <w:lsdException w:name="Grid Table 7 Colorful Accent 1" w:uiPriority="52"/>
+    <w:lsdException w:name="Grid Table 1 Light Accent 2" w:uiPriority="46"/>
+    <w:lsdException w:name="Grid Table 2 Accent 2" w:uiPriority="47"/>
+    <w:lsdException w:name="Grid Table 3 Accent 2" w:uiPriority="48"/>
+    <w:lsdException w:name="Grid Table 4 Accent 2" w:uiPriority="49"/>
+    <w:lsdException w:name="Grid Table 5 Dark Accent 2" w:uiPriority="50"/>
+    <w:lsdException w:name="Grid Table 6 Colorful Accent 2" w:uiPriority="51"/>
+    <w:lsdException w:name="Grid Table 7 Colorful Accent 2" w:uiPriority="52"/>
+    <w:lsdException w:name="Grid Table 1 Light Accent 3" w:uiPriority="46"/>
+    <w:lsdException w:name="Grid Table 2 Accent 3" w:uiPriority="47"/>
+    <w:lsdException w:name="Grid Table 3 Accent 3" w:uiPriority="48"/>
+    <w:lsdException w:name="Grid Table 4 Accent 3" w:uiPriority="49"/>
+    <w:lsdException w:name="Grid Table 5 Dark Accent 3" w:uiPriority="50"/>
+    <w:lsdException w:name="Grid Table 6 Colorful Accent 3" w:uiPriority="51"/>
+    <w:lsdException w:name="Grid Table 7 Colorful Accent 3" w:uiPriority="52"/>
+    <w:lsdException w:name="Grid Table 1 Light Accent 4" w:uiPriority="46"/>
+    <w:lsdException w:name="Grid Table 2 Accent 4" w:uiPriority="47"/>
+    <w:lsdException w:name="Grid Table 3 Accent 4" w:uiPriority="48"/>
+    <w:lsdException w:name="Grid Table 4 Accent 4" w:uiPriority="49"/>
+    <w:lsdException w:name="Grid Table 5 Dark Accent 4" w:uiPriority="50"/>
+    <w:lsdException w:name="Grid Table 6 Colorful Accent 4" w:uiPriority="51"/>
+    <w:lsdException w:name="Grid Table 7 Colorful Accent 4" w:uiPriority="52"/>
+    <w:lsdException w:name="Grid Table 1 Light Accent 5" w:uiPriority="46"/>
+    <w:lsdException w:name="Grid Table 2 Accent 5" w:uiPriority="47"/>
+    <w:lsdException w:name="Grid Table 3 Accent 5" w:uiPriority="48"/>
+    <w:lsdException w:name="Grid Table 4 Accent 5" w:uiPriority="49"/>
+    <w:lsdException w:name="Grid Table 5 Dark Accent 5" w:uiPriority="50"/>
+    <w:lsdException w:name="Grid Table 6 Colorful Accent 5" w:uiPriority="51"/>
+    <w:lsdException w:name="Grid Table 7 Colorful Accent 5" w:uiPriority="52"/>
+    <w:lsdException w:name="Grid Table 1 Light Accent 6" w:uiPriority="46"/>
+    <w:lsdException w:name="Grid Table 2 Accent 6" w:uiPriority="47"/>
+    <w:lsdException w:name="Grid Table 3 Accent 6" w:uiPriority="48"/>
+    <w:lsdException w:name="Grid Table 4 Accent 6" w:uiPriority="49"/>
+    <w:lsdException w:name="Grid Table 5 Dark Accent 6" w:uiPriority="50"/>
+    <w:lsdException w:name="Grid Table 6 Colorful Accent 6" w:uiPriority="51"/>
+    <w:lsdException w:name="Grid Table 7 Colorful Accent 6" w:uiPriority="52"/>
+    <w:lsdException w:name="List Table 1 Light" w:uiPriority="46"/>
+    <w:lsdException w:name="List Table 2" w:uiPriority="47"/>
+    <w:lsdException w:name="List Table 3" w:uiPriority="48"/>
+    <w:lsdException w:name="List Table 4" w:uiPriority="49"/>
+    <w:lsdException w:name="List Table 5 Dark" w:uiPriority="50"/>
+    <w:lsdException w:name="List Table 6 Colorful" w:uiPriority="51"/>
+    <w:lsdException w:name="List Table 7 Colorful" w:uiPriority="52"/>
+    <w:lsdException w:name="List Table 1 Light Accent 1" w:uiPriority="46"/>
+    <w:lsdException w:name="List Table 2 Accent 1" w:uiPriority="47"/>
+    <w:lsdException w:name="List Table 3 Accent 1" w:uiPriority="48"/>
+    <w:lsdException w:name="List Table 4 Accent 1" w:uiPriority="49"/>
+    <w:lsdException w:name="List Table 5 Dark Accent 1" w:uiPriority="50"/>
+    <w:lsdException w:name="List Table 6 Colorful Accent 1" w:uiPriority="51"/>
+    <w:lsdException w:name="List Table 7 Colorful Accent 1" w:uiPriority="52"/>
+    <w:lsdException w:name="List Table 1 Light Accent 2" w:uiPriority="46"/>
+    <w:lsdException w:name="List Table 2 Accent 2" w:uiPriority="47"/>
+    <w:lsdException w:name="List Table 3 Accent 2" w:uiPriority="48"/>
+    <w:lsdException w:name="List Table 4 Accent 2" w:uiPriority="49"/>
+    <w:lsdException w:name="List Table 5 Dark Accent 2" w:uiPriority="50"/>
+    <w:lsdException w:name="List Table 6 Colorful Accent 2" w:uiPriority="51"/>
+    <w:lsdException w:name="List Table 7 Colorful Accent 2" w:uiPriority="52"/>
+    <w:lsdException w:name="List Table 1 Light Accent 3" w:uiPriority="46"/>
+    <w:lsdException w:name="List Table 2 Accent 3" w:uiPriority="47"/>
+    <w:lsdException w:name="List Table 3 Accent 3" w:uiPriority="48"/>
+    <w:lsdException w:name="List Table 4 Accent 3" w:uiPriority="49"/>
+    <w:lsdException w:name="List Table 5 Dark Accent 3" w:uiPriority="50"/>
+    <w:lsdException w:name="List Table 6 Colorful Accent 3" w:uiPriority="51"/>
+    <w:lsdException w:name="List Table 7 Colorful Accent 3" w:uiPriority="52"/>
+    <w:lsdException w:name="List Table 1 Light Accent 4" w:uiPriority="46"/>
+    <w:lsdException w:name="List Table 2 Accent 4" w:uiPriority="47"/>
+    <w:lsdException w:name="List Table 3 Accent 4" w:uiPriority="48"/>
+    <w:lsdException w:name="List Table 4 Accent 4" w:uiPriority="49"/>
+    <w:lsdException w:name="List Table 5 Dark Accent 4" w:uiPriority="50"/>
+    <w:lsdException w:name="List Table 6 Colorful Accent 4" w:uiPriority="51"/>
+    <w:lsdException w:name="List Table 7 Colorful Accent 4" w:uiPriority="52"/>
+    <w:lsdException w:name="List Table 1 Light Accent 5" w:uiPriority="46"/>
+    <w:lsdException w:name="List Table 2 Accent 5" w:uiPriority="47"/>
+    <w:lsdException w:name="List Table 3 Accent 5" w:uiPriority="48"/>
+    <w:lsdException w:name="List Table 4 Accent 5" w:uiPriority="49"/>
+    <w:lsdException w:name="List Table 5 Dark Accent 5" w:uiPriority="50"/>
+    <w:lsdException w:name="List Table 6 Colorful Accent 5" w:uiPriority="51"/>
+    <w:lsdException w:name="List Table 7 Colorful Accent 5" w:uiPriority="52"/>
+    <w:lsdException w:name="List Table 1 Light Accent 6" w:uiPriority="46"/>
+    <w:lsdException w:name="List Table 2 Accent 6" w:uiPriority="47"/>
+    <w:lsdException w:name="List Table 3 Accent 6" w:uiPriority="48"/>
+    <w:lsdException w:name="List Table 4 Accent 6" w:uiPriority="49"/>
+    <w:lsdException w:name="List Table 5 Dark Accent 6" w:uiPriority="50"/>
+    <w:lsdException w:name="List Table 6 Colorful Accent 6" w:uiPriority="51"/>
+    <w:lsdException w:name="List Table 7 Colorful Accent 6" w:uiPriority="52"/>
   </w:latentStyles>
   <w:style w:type="paragraph" w:default="1" w:styleId="Normal">
     <w:name w:val="Normal"/>
@@ -13241,7 +13478,6 @@
     <w:uiPriority w:val="99"/>
     <w:semiHidden/>
     <w:unhideWhenUsed/>
-    <w:qFormat/>
     <w:tblPr>
       <w:tblInd w:w="0" w:type="dxa"/>
       <w:tblCellMar>
@@ -13977,7 +14213,7 @@
 </file>
 
 <file path=customXml/itemProps1.xml><?xml version="1.0" encoding="utf-8"?>
-<ds:datastoreItem xmlns:ds="http://schemas.openxmlformats.org/officeDocument/2006/customXml" ds:itemID="{79574D77-861A-4F62-8A02-29026A4CD283}">
+<ds:datastoreItem xmlns:ds="http://schemas.openxmlformats.org/officeDocument/2006/customXml" ds:itemID="{F7AD4DF4-8EF8-4B42-8D22-AFD64DFF3C76}">
   <ds:schemaRefs>
     <ds:schemaRef ds:uri="http://schemas.openxmlformats.org/officeDocument/2006/bibliography"/>
   </ds:schemaRefs>

</xml_diff>